<commit_message>
cau lenh sql xong
</commit_message>
<xml_diff>
--- a/BTTH01_2023.docx
+++ b/BTTH01_2023.docx
@@ -424,6 +424,7 @@
         </w:rPr>
         <w:t xml:space="preserve">Thực hành PHP – MySQL với </w:t>
       </w:r>
+      <w:proofErr w:type="spellStart"/>
       <w:r>
         <w:rPr>
           <w:rFonts w:asciiTheme="minorHAnsi" w:hAnsiTheme="minorHAnsi" w:cstheme="minorHAnsi"/>
@@ -433,6 +434,7 @@
         </w:rPr>
         <w:t>phương</w:t>
       </w:r>
+      <w:proofErr w:type="spellEnd"/>
       <w:r>
         <w:rPr>
           <w:rFonts w:asciiTheme="minorHAnsi" w:hAnsiTheme="minorHAnsi" w:cstheme="minorHAnsi"/>
@@ -4385,6 +4387,36 @@
     </w:p>
     <w:p>
       <w:pPr>
+        <w:spacing w:before="240" w:line="360" w:lineRule="auto"/>
+        <w:jc w:val="both"/>
+        <w:rPr>
+          <w:rFonts w:asciiTheme="minorHAnsi" w:hAnsiTheme="minorHAnsi" w:cstheme="minorHAnsi"/>
+          <w:sz w:val="26"/>
+          <w:szCs w:val="26"/>
+        </w:rPr>
+      </w:pPr>
+      <w:r>
+        <w:rPr>
+          <w:rFonts w:asciiTheme="minorHAnsi" w:hAnsiTheme="minorHAnsi" w:cstheme="minorHAnsi"/>
+          <w:sz w:val="26"/>
+          <w:szCs w:val="26"/>
+        </w:rPr>
+        <w:t>SELECT tieude FROM baiviet INNER JOIN theloai ON baiviet.ma_tloai = theloai.ma_tloai WHERE theloai.ten_tloai = N'Nhạc trữ tình';</w:t>
+      </w:r>
+    </w:p>
+    <w:p>
+      <w:pPr>
+        <w:spacing w:before="240" w:line="360" w:lineRule="auto"/>
+        <w:jc w:val="both"/>
+        <w:rPr>
+          <w:rFonts w:asciiTheme="minorHAnsi" w:hAnsiTheme="minorHAnsi" w:cstheme="minorHAnsi"/>
+          <w:sz w:val="26"/>
+          <w:szCs w:val="26"/>
+        </w:rPr>
+      </w:pPr>
+    </w:p>
+    <w:p>
+      <w:pPr>
         <w:pStyle w:val="ListParagraph"/>
         <w:numPr>
           <w:ilvl w:val="1"/>
@@ -4439,6 +4471,34 @@
     </w:p>
     <w:p>
       <w:pPr>
+        <w:spacing w:line="360" w:lineRule="auto"/>
+        <w:jc w:val="both"/>
+        <w:rPr>
+          <w:rFonts w:asciiTheme="minorHAnsi" w:hAnsiTheme="minorHAnsi" w:cstheme="minorHAnsi"/>
+          <w:sz w:val="26"/>
+          <w:szCs w:val="26"/>
+        </w:rPr>
+      </w:pPr>
+      <w:r>
+        <w:rPr>
+          <w:rFonts w:asciiTheme="minorHAnsi" w:hAnsiTheme="minorHAnsi" w:cstheme="minorHAnsi"/>
+          <w:sz w:val="26"/>
+          <w:szCs w:val="26"/>
+        </w:rPr>
+        <w:t xml:space="preserve">SELECT tieude FROM baiviet INNER JOIN tacgia ON baiviet.ma_tgia = tacgia.ma_tgia WHERE </w:t>
+      </w:r>
+      <w:r>
+        <w:rPr>
+          <w:rFonts w:asciiTheme="minorHAnsi" w:hAnsiTheme="minorHAnsi" w:cstheme="minorHAnsi"/>
+          <w:sz w:val="26"/>
+          <w:szCs w:val="26"/>
+        </w:rPr>
+        <w:lastRenderedPageBreak/>
+        <w:t>tacgia.ten_tgia = N'Nhacvietplus';</w:t>
+      </w:r>
+    </w:p>
+    <w:p>
+      <w:pPr>
         <w:pStyle w:val="ListParagraph"/>
         <w:numPr>
           <w:ilvl w:val="1"/>
@@ -4493,6 +4553,36 @@
     </w:p>
     <w:p>
       <w:pPr>
+        <w:spacing w:line="360" w:lineRule="auto"/>
+        <w:jc w:val="both"/>
+        <w:rPr>
+          <w:rFonts w:asciiTheme="minorHAnsi" w:hAnsiTheme="minorHAnsi" w:cstheme="minorHAnsi"/>
+          <w:sz w:val="26"/>
+          <w:szCs w:val="26"/>
+        </w:rPr>
+      </w:pPr>
+      <w:r>
+        <w:rPr>
+          <w:rFonts w:asciiTheme="minorHAnsi" w:hAnsiTheme="minorHAnsi" w:cstheme="minorHAnsi"/>
+          <w:sz w:val="26"/>
+          <w:szCs w:val="26"/>
+        </w:rPr>
+        <w:t>SELECT ten_tloai FROM theloai LEFT JOIN baiviet ON theloai.ma_tloai = baiviet.ma_tloai WHERE baiviet.ma_bviet IS null;</w:t>
+      </w:r>
+    </w:p>
+    <w:p>
+      <w:pPr>
+        <w:spacing w:line="360" w:lineRule="auto"/>
+        <w:jc w:val="both"/>
+        <w:rPr>
+          <w:rFonts w:asciiTheme="minorHAnsi" w:hAnsiTheme="minorHAnsi" w:cstheme="minorHAnsi"/>
+          <w:sz w:val="26"/>
+          <w:szCs w:val="26"/>
+        </w:rPr>
+      </w:pPr>
+    </w:p>
+    <w:p>
+      <w:pPr>
         <w:pStyle w:val="ListParagraph"/>
         <w:numPr>
           <w:ilvl w:val="1"/>
@@ -4547,6 +4637,290 @@
     </w:p>
     <w:p>
       <w:pPr>
+        <w:spacing w:line="360" w:lineRule="auto"/>
+        <w:jc w:val="both"/>
+        <w:rPr>
+          <w:rFonts w:asciiTheme="minorHAnsi" w:hAnsiTheme="minorHAnsi" w:cstheme="minorHAnsi"/>
+          <w:sz w:val="26"/>
+          <w:szCs w:val="26"/>
+        </w:rPr>
+      </w:pPr>
+      <w:r>
+        <w:rPr>
+          <w:rFonts w:asciiTheme="minorHAnsi" w:hAnsiTheme="minorHAnsi" w:cstheme="minorHAnsi"/>
+          <w:sz w:val="26"/>
+          <w:szCs w:val="26"/>
+        </w:rPr>
+        <w:t>SELECT</w:t>
+      </w:r>
+    </w:p>
+    <w:p>
+      <w:pPr>
+        <w:spacing w:line="360" w:lineRule="auto"/>
+        <w:jc w:val="both"/>
+        <w:rPr>
+          <w:rFonts w:asciiTheme="minorHAnsi" w:hAnsiTheme="minorHAnsi" w:cstheme="minorHAnsi"/>
+          <w:sz w:val="26"/>
+          <w:szCs w:val="26"/>
+        </w:rPr>
+      </w:pPr>
+      <w:r>
+        <w:rPr>
+          <w:rFonts w:asciiTheme="minorHAnsi" w:hAnsiTheme="minorHAnsi" w:cstheme="minorHAnsi"/>
+          <w:sz w:val="26"/>
+          <w:szCs w:val="26"/>
+        </w:rPr>
+        <w:t>baiviet.ma_bviet AS 'Mã bài viết',</w:t>
+      </w:r>
+    </w:p>
+    <w:p>
+      <w:pPr>
+        <w:spacing w:line="360" w:lineRule="auto"/>
+        <w:jc w:val="both"/>
+        <w:rPr>
+          <w:rFonts w:asciiTheme="minorHAnsi" w:hAnsiTheme="minorHAnsi" w:cstheme="minorHAnsi"/>
+          <w:sz w:val="26"/>
+          <w:szCs w:val="26"/>
+        </w:rPr>
+      </w:pPr>
+      <w:r>
+        <w:rPr>
+          <w:rFonts w:asciiTheme="minorHAnsi" w:hAnsiTheme="minorHAnsi" w:cstheme="minorHAnsi"/>
+          <w:sz w:val="26"/>
+          <w:szCs w:val="26"/>
+        </w:rPr>
+        <w:t xml:space="preserve">    baiviet.tieude AS 'Tên bài viết',</w:t>
+      </w:r>
+    </w:p>
+    <w:p>
+      <w:pPr>
+        <w:spacing w:line="360" w:lineRule="auto"/>
+        <w:jc w:val="both"/>
+        <w:rPr>
+          <w:rFonts w:asciiTheme="minorHAnsi" w:hAnsiTheme="minorHAnsi" w:cstheme="minorHAnsi"/>
+          <w:sz w:val="26"/>
+          <w:szCs w:val="26"/>
+        </w:rPr>
+      </w:pPr>
+      <w:r>
+        <w:rPr>
+          <w:rFonts w:asciiTheme="minorHAnsi" w:hAnsiTheme="minorHAnsi" w:cstheme="minorHAnsi"/>
+          <w:sz w:val="26"/>
+          <w:szCs w:val="26"/>
+        </w:rPr>
+        <w:t xml:space="preserve">    baiviet.ten_bhat AS 'Tên bài hát',</w:t>
+      </w:r>
+    </w:p>
+    <w:p>
+      <w:pPr>
+        <w:spacing w:line="360" w:lineRule="auto"/>
+        <w:jc w:val="both"/>
+        <w:rPr>
+          <w:rFonts w:asciiTheme="minorHAnsi" w:hAnsiTheme="minorHAnsi" w:cstheme="minorHAnsi"/>
+          <w:sz w:val="26"/>
+          <w:szCs w:val="26"/>
+        </w:rPr>
+      </w:pPr>
+      <w:r>
+        <w:rPr>
+          <w:rFonts w:asciiTheme="minorHAnsi" w:hAnsiTheme="minorHAnsi" w:cstheme="minorHAnsi"/>
+          <w:sz w:val="26"/>
+          <w:szCs w:val="26"/>
+        </w:rPr>
+        <w:t xml:space="preserve">    tacgia.ten_tgia AS 'Tên tác giả',</w:t>
+      </w:r>
+    </w:p>
+    <w:p>
+      <w:pPr>
+        <w:spacing w:line="360" w:lineRule="auto"/>
+        <w:jc w:val="both"/>
+        <w:rPr>
+          <w:rFonts w:asciiTheme="minorHAnsi" w:hAnsiTheme="minorHAnsi" w:cstheme="minorHAnsi"/>
+          <w:sz w:val="26"/>
+          <w:szCs w:val="26"/>
+        </w:rPr>
+      </w:pPr>
+      <w:r>
+        <w:rPr>
+          <w:rFonts w:asciiTheme="minorHAnsi" w:hAnsiTheme="minorHAnsi" w:cstheme="minorHAnsi"/>
+          <w:sz w:val="26"/>
+          <w:szCs w:val="26"/>
+        </w:rPr>
+        <w:t xml:space="preserve">    theloai.ten_tloai AS 'Tên thể loại',</w:t>
+      </w:r>
+    </w:p>
+    <w:p>
+      <w:pPr>
+        <w:spacing w:line="360" w:lineRule="auto"/>
+        <w:jc w:val="both"/>
+        <w:rPr>
+          <w:rFonts w:asciiTheme="minorHAnsi" w:hAnsiTheme="minorHAnsi" w:cstheme="minorHAnsi"/>
+          <w:sz w:val="26"/>
+          <w:szCs w:val="26"/>
+        </w:rPr>
+      </w:pPr>
+      <w:r>
+        <w:rPr>
+          <w:rFonts w:asciiTheme="minorHAnsi" w:hAnsiTheme="minorHAnsi" w:cstheme="minorHAnsi"/>
+          <w:sz w:val="26"/>
+          <w:szCs w:val="26"/>
+        </w:rPr>
+        <w:t xml:space="preserve">    baiviet.ngayviet AS 'Ngày viết'</w:t>
+      </w:r>
+    </w:p>
+    <w:p>
+      <w:pPr>
+        <w:spacing w:line="360" w:lineRule="auto"/>
+        <w:jc w:val="both"/>
+        <w:rPr>
+          <w:rFonts w:asciiTheme="minorHAnsi" w:hAnsiTheme="minorHAnsi" w:cstheme="minorHAnsi"/>
+          <w:sz w:val="26"/>
+          <w:szCs w:val="26"/>
+          <w:lang w:val="en-US"/>
+        </w:rPr>
+      </w:pPr>
+      <w:r>
+        <w:rPr>
+          <w:rFonts w:asciiTheme="minorHAnsi" w:hAnsiTheme="minorHAnsi" w:cstheme="minorHAnsi"/>
+          <w:sz w:val="26"/>
+          <w:szCs w:val="26"/>
+        </w:rPr>
+        <w:t>FROM baiviet</w:t>
+      </w:r>
+      <w:r>
+        <w:rPr>
+          <w:rFonts w:asciiTheme="minorHAnsi" w:hAnsiTheme="minorHAnsi" w:cstheme="minorHAnsi"/>
+          <w:sz w:val="26"/>
+          <w:szCs w:val="26"/>
+          <w:lang w:val="en-US"/>
+        </w:rPr>
+        <w:t xml:space="preserve">, </w:t>
+      </w:r>
+      <w:proofErr w:type="spellStart"/>
+      <w:r>
+        <w:rPr>
+          <w:rFonts w:asciiTheme="minorHAnsi" w:hAnsiTheme="minorHAnsi" w:cstheme="minorHAnsi"/>
+          <w:sz w:val="26"/>
+          <w:szCs w:val="26"/>
+          <w:lang w:val="en-US"/>
+        </w:rPr>
+        <w:t>theloai</w:t>
+      </w:r>
+      <w:proofErr w:type="spellEnd"/>
+      <w:r>
+        <w:rPr>
+          <w:rFonts w:asciiTheme="minorHAnsi" w:hAnsiTheme="minorHAnsi" w:cstheme="minorHAnsi"/>
+          <w:sz w:val="26"/>
+          <w:szCs w:val="26"/>
+          <w:lang w:val="en-US"/>
+        </w:rPr>
+        <w:t xml:space="preserve">, </w:t>
+      </w:r>
+      <w:proofErr w:type="spellStart"/>
+      <w:r>
+        <w:rPr>
+          <w:rFonts w:asciiTheme="minorHAnsi" w:hAnsiTheme="minorHAnsi" w:cstheme="minorHAnsi"/>
+          <w:sz w:val="26"/>
+          <w:szCs w:val="26"/>
+          <w:lang w:val="en-US"/>
+        </w:rPr>
+        <w:t>tacgia</w:t>
+      </w:r>
+      <w:proofErr w:type="spellEnd"/>
+      <w:r>
+        <w:rPr>
+          <w:rFonts w:asciiTheme="minorHAnsi" w:hAnsiTheme="minorHAnsi" w:cstheme="minorHAnsi"/>
+          <w:sz w:val="26"/>
+          <w:szCs w:val="26"/>
+          <w:lang w:val="en-US"/>
+        </w:rPr>
+        <w:t xml:space="preserve"> where </w:t>
+      </w:r>
+      <w:proofErr w:type="spellStart"/>
+      <w:r>
+        <w:rPr>
+          <w:rFonts w:asciiTheme="minorHAnsi" w:hAnsiTheme="minorHAnsi" w:cstheme="minorHAnsi"/>
+          <w:sz w:val="26"/>
+          <w:szCs w:val="26"/>
+          <w:lang w:val="en-US"/>
+        </w:rPr>
+        <w:t>baiviet.ma_tgia</w:t>
+      </w:r>
+      <w:proofErr w:type="spellEnd"/>
+      <w:r>
+        <w:rPr>
+          <w:rFonts w:asciiTheme="minorHAnsi" w:hAnsiTheme="minorHAnsi" w:cstheme="minorHAnsi"/>
+          <w:sz w:val="26"/>
+          <w:szCs w:val="26"/>
+          <w:lang w:val="en-US"/>
+        </w:rPr>
+        <w:t xml:space="preserve"> = </w:t>
+      </w:r>
+      <w:proofErr w:type="spellStart"/>
+      <w:r>
+        <w:rPr>
+          <w:rFonts w:asciiTheme="minorHAnsi" w:hAnsiTheme="minorHAnsi" w:cstheme="minorHAnsi"/>
+          <w:sz w:val="26"/>
+          <w:szCs w:val="26"/>
+          <w:lang w:val="en-US"/>
+        </w:rPr>
+        <w:t>tacgia.ma_tacgia</w:t>
+      </w:r>
+      <w:proofErr w:type="spellEnd"/>
+      <w:r>
+        <w:rPr>
+          <w:rFonts w:asciiTheme="minorHAnsi" w:hAnsiTheme="minorHAnsi" w:cstheme="minorHAnsi"/>
+          <w:sz w:val="26"/>
+          <w:szCs w:val="26"/>
+          <w:lang w:val="en-US"/>
+        </w:rPr>
+        <w:t xml:space="preserve"> and </w:t>
+      </w:r>
+      <w:proofErr w:type="spellStart"/>
+      <w:r>
+        <w:rPr>
+          <w:rFonts w:asciiTheme="minorHAnsi" w:hAnsiTheme="minorHAnsi" w:cstheme="minorHAnsi"/>
+          <w:sz w:val="26"/>
+          <w:szCs w:val="26"/>
+          <w:lang w:val="en-US"/>
+        </w:rPr>
+        <w:t>baiviet.ma_tloai</w:t>
+      </w:r>
+      <w:proofErr w:type="spellEnd"/>
+      <w:r>
+        <w:rPr>
+          <w:rFonts w:asciiTheme="minorHAnsi" w:hAnsiTheme="minorHAnsi" w:cstheme="minorHAnsi"/>
+          <w:sz w:val="26"/>
+          <w:szCs w:val="26"/>
+          <w:lang w:val="en-US"/>
+        </w:rPr>
+        <w:t xml:space="preserve"> = </w:t>
+      </w:r>
+      <w:proofErr w:type="spellStart"/>
+      <w:r>
+        <w:rPr>
+          <w:rFonts w:asciiTheme="minorHAnsi" w:hAnsiTheme="minorHAnsi" w:cstheme="minorHAnsi"/>
+          <w:sz w:val="26"/>
+          <w:szCs w:val="26"/>
+          <w:lang w:val="en-US"/>
+        </w:rPr>
+        <w:t>theloai.ma_tloai</w:t>
+      </w:r>
+      <w:proofErr w:type="spellEnd"/>
+    </w:p>
+    <w:p>
+      <w:pPr>
+        <w:spacing w:line="360" w:lineRule="auto"/>
+        <w:jc w:val="both"/>
+        <w:rPr>
+          <w:rFonts w:asciiTheme="minorHAnsi" w:hAnsiTheme="minorHAnsi" w:cstheme="minorHAnsi"/>
+          <w:sz w:val="26"/>
+          <w:szCs w:val="26"/>
+        </w:rPr>
+      </w:pPr>
+    </w:p>
+    <w:p>
+      <w:pPr>
         <w:pStyle w:val="ListParagraph"/>
         <w:numPr>
           <w:ilvl w:val="1"/>
@@ -4601,6 +4975,226 @@
     </w:p>
     <w:p>
       <w:pPr>
+        <w:spacing w:line="360" w:lineRule="auto"/>
+        <w:jc w:val="both"/>
+        <w:rPr>
+          <w:rFonts w:asciiTheme="minorHAnsi" w:hAnsiTheme="minorHAnsi" w:cstheme="minorHAnsi"/>
+          <w:sz w:val="26"/>
+          <w:szCs w:val="26"/>
+        </w:rPr>
+      </w:pPr>
+      <w:r>
+        <w:rPr>
+          <w:rFonts w:asciiTheme="minorHAnsi" w:hAnsiTheme="minorHAnsi" w:cstheme="minorHAnsi"/>
+          <w:sz w:val="26"/>
+          <w:szCs w:val="26"/>
+        </w:rPr>
+        <w:t xml:space="preserve">SELECT </w:t>
+      </w:r>
+    </w:p>
+    <w:p>
+      <w:pPr>
+        <w:spacing w:line="360" w:lineRule="auto"/>
+        <w:jc w:val="both"/>
+        <w:rPr>
+          <w:rFonts w:asciiTheme="minorHAnsi" w:hAnsiTheme="minorHAnsi" w:cstheme="minorHAnsi"/>
+          <w:sz w:val="26"/>
+          <w:szCs w:val="26"/>
+        </w:rPr>
+      </w:pPr>
+      <w:r>
+        <w:rPr>
+          <w:rFonts w:asciiTheme="minorHAnsi" w:hAnsiTheme="minorHAnsi" w:cstheme="minorHAnsi"/>
+          <w:sz w:val="26"/>
+          <w:szCs w:val="26"/>
+        </w:rPr>
+        <w:t xml:space="preserve">    theloai.ten_tloai AS 'Thể loại',</w:t>
+      </w:r>
+    </w:p>
+    <w:p>
+      <w:pPr>
+        <w:spacing w:line="360" w:lineRule="auto"/>
+        <w:jc w:val="both"/>
+        <w:rPr>
+          <w:rFonts w:asciiTheme="minorHAnsi" w:hAnsiTheme="minorHAnsi" w:cstheme="minorHAnsi"/>
+          <w:sz w:val="26"/>
+          <w:szCs w:val="26"/>
+        </w:rPr>
+      </w:pPr>
+      <w:r>
+        <w:rPr>
+          <w:rFonts w:asciiTheme="minorHAnsi" w:hAnsiTheme="minorHAnsi" w:cstheme="minorHAnsi"/>
+          <w:sz w:val="26"/>
+          <w:szCs w:val="26"/>
+        </w:rPr>
+        <w:t xml:space="preserve">    COUNT(baiviet.ma_bviet) AS 'Số bài viết'</w:t>
+      </w:r>
+    </w:p>
+    <w:p>
+      <w:pPr>
+        <w:spacing w:line="360" w:lineRule="auto"/>
+        <w:jc w:val="both"/>
+        <w:rPr>
+          <w:rFonts w:asciiTheme="minorHAnsi" w:hAnsiTheme="minorHAnsi" w:cstheme="minorHAnsi"/>
+          <w:sz w:val="26"/>
+          <w:szCs w:val="26"/>
+        </w:rPr>
+      </w:pPr>
+      <w:r>
+        <w:rPr>
+          <w:rFonts w:asciiTheme="minorHAnsi" w:hAnsiTheme="minorHAnsi" w:cstheme="minorHAnsi"/>
+          <w:sz w:val="26"/>
+          <w:szCs w:val="26"/>
+        </w:rPr>
+        <w:t xml:space="preserve">FROM </w:t>
+      </w:r>
+    </w:p>
+    <w:p>
+      <w:pPr>
+        <w:spacing w:line="360" w:lineRule="auto"/>
+        <w:jc w:val="both"/>
+        <w:rPr>
+          <w:rFonts w:asciiTheme="minorHAnsi" w:hAnsiTheme="minorHAnsi" w:cstheme="minorHAnsi"/>
+          <w:sz w:val="26"/>
+          <w:szCs w:val="26"/>
+        </w:rPr>
+      </w:pPr>
+      <w:r>
+        <w:rPr>
+          <w:rFonts w:asciiTheme="minorHAnsi" w:hAnsiTheme="minorHAnsi" w:cstheme="minorHAnsi"/>
+          <w:sz w:val="26"/>
+          <w:szCs w:val="26"/>
+        </w:rPr>
+        <w:t xml:space="preserve">    theloai</w:t>
+      </w:r>
+    </w:p>
+    <w:p>
+      <w:pPr>
+        <w:spacing w:line="360" w:lineRule="auto"/>
+        <w:jc w:val="both"/>
+        <w:rPr>
+          <w:rFonts w:asciiTheme="minorHAnsi" w:hAnsiTheme="minorHAnsi" w:cstheme="minorHAnsi"/>
+          <w:sz w:val="26"/>
+          <w:szCs w:val="26"/>
+        </w:rPr>
+      </w:pPr>
+      <w:r>
+        <w:rPr>
+          <w:rFonts w:asciiTheme="minorHAnsi" w:hAnsiTheme="minorHAnsi" w:cstheme="minorHAnsi"/>
+          <w:sz w:val="26"/>
+          <w:szCs w:val="26"/>
+        </w:rPr>
+        <w:t>LEFT JOIN baiviet ON theloai.ma_tloai = baiviet.ma_tloai</w:t>
+      </w:r>
+    </w:p>
+    <w:p>
+      <w:pPr>
+        <w:spacing w:line="360" w:lineRule="auto"/>
+        <w:jc w:val="both"/>
+        <w:rPr>
+          <w:rFonts w:asciiTheme="minorHAnsi" w:hAnsiTheme="minorHAnsi" w:cstheme="minorHAnsi"/>
+          <w:sz w:val="26"/>
+          <w:szCs w:val="26"/>
+        </w:rPr>
+      </w:pPr>
+      <w:r>
+        <w:rPr>
+          <w:rFonts w:asciiTheme="minorHAnsi" w:hAnsiTheme="minorHAnsi" w:cstheme="minorHAnsi"/>
+          <w:sz w:val="26"/>
+          <w:szCs w:val="26"/>
+        </w:rPr>
+        <w:t xml:space="preserve">GROUP BY </w:t>
+      </w:r>
+    </w:p>
+    <w:p>
+      <w:pPr>
+        <w:spacing w:line="360" w:lineRule="auto"/>
+        <w:jc w:val="both"/>
+        <w:rPr>
+          <w:rFonts w:asciiTheme="minorHAnsi" w:hAnsiTheme="minorHAnsi" w:cstheme="minorHAnsi"/>
+          <w:sz w:val="26"/>
+          <w:szCs w:val="26"/>
+        </w:rPr>
+      </w:pPr>
+      <w:r>
+        <w:rPr>
+          <w:rFonts w:asciiTheme="minorHAnsi" w:hAnsiTheme="minorHAnsi" w:cstheme="minorHAnsi"/>
+          <w:sz w:val="26"/>
+          <w:szCs w:val="26"/>
+        </w:rPr>
+        <w:t xml:space="preserve">    theloai.ten_tloai</w:t>
+      </w:r>
+    </w:p>
+    <w:p>
+      <w:pPr>
+        <w:spacing w:line="360" w:lineRule="auto"/>
+        <w:jc w:val="both"/>
+        <w:rPr>
+          <w:rFonts w:asciiTheme="minorHAnsi" w:hAnsiTheme="minorHAnsi" w:cstheme="minorHAnsi"/>
+          <w:sz w:val="26"/>
+          <w:szCs w:val="26"/>
+        </w:rPr>
+      </w:pPr>
+      <w:r>
+        <w:rPr>
+          <w:rFonts w:asciiTheme="minorHAnsi" w:hAnsiTheme="minorHAnsi" w:cstheme="minorHAnsi"/>
+          <w:sz w:val="26"/>
+          <w:szCs w:val="26"/>
+        </w:rPr>
+        <w:t xml:space="preserve">ORDER BY </w:t>
+      </w:r>
+    </w:p>
+    <w:p>
+      <w:pPr>
+        <w:spacing w:line="360" w:lineRule="auto"/>
+        <w:jc w:val="both"/>
+        <w:rPr>
+          <w:rFonts w:asciiTheme="minorHAnsi" w:hAnsiTheme="minorHAnsi" w:cstheme="minorHAnsi"/>
+          <w:sz w:val="26"/>
+          <w:szCs w:val="26"/>
+        </w:rPr>
+      </w:pPr>
+      <w:r>
+        <w:rPr>
+          <w:rFonts w:asciiTheme="minorHAnsi" w:hAnsiTheme="minorHAnsi" w:cstheme="minorHAnsi"/>
+          <w:sz w:val="26"/>
+          <w:szCs w:val="26"/>
+        </w:rPr>
+        <w:t xml:space="preserve">    COUNT(baiviet.ma_bviet) DESC</w:t>
+      </w:r>
+    </w:p>
+    <w:p>
+      <w:pPr>
+        <w:spacing w:line="360" w:lineRule="auto"/>
+        <w:jc w:val="both"/>
+        <w:rPr>
+          <w:rFonts w:asciiTheme="minorHAnsi" w:hAnsiTheme="minorHAnsi" w:cstheme="minorHAnsi"/>
+          <w:sz w:val="26"/>
+          <w:szCs w:val="26"/>
+        </w:rPr>
+      </w:pPr>
+      <w:r>
+        <w:rPr>
+          <w:rFonts w:asciiTheme="minorHAnsi" w:hAnsiTheme="minorHAnsi" w:cstheme="minorHAnsi"/>
+          <w:sz w:val="26"/>
+          <w:szCs w:val="26"/>
+        </w:rPr>
+        <w:t>LIMIT 1;</w:t>
+      </w:r>
+    </w:p>
+    <w:p>
+      <w:pPr>
+        <w:spacing w:line="360" w:lineRule="auto"/>
+        <w:jc w:val="both"/>
+        <w:rPr>
+          <w:rFonts w:asciiTheme="minorHAnsi" w:hAnsiTheme="minorHAnsi" w:cstheme="minorHAnsi"/>
+          <w:sz w:val="26"/>
+          <w:szCs w:val="26"/>
+        </w:rPr>
+      </w:pPr>
+    </w:p>
+    <w:p>
+      <w:pPr>
         <w:pStyle w:val="ListParagraph"/>
         <w:numPr>
           <w:ilvl w:val="1"/>
@@ -4655,6 +5249,226 @@
     </w:p>
     <w:p>
       <w:pPr>
+        <w:spacing w:line="360" w:lineRule="auto"/>
+        <w:jc w:val="both"/>
+        <w:rPr>
+          <w:rFonts w:asciiTheme="minorHAnsi" w:hAnsiTheme="minorHAnsi" w:cstheme="minorHAnsi"/>
+          <w:sz w:val="26"/>
+          <w:szCs w:val="26"/>
+        </w:rPr>
+      </w:pPr>
+    </w:p>
+    <w:p>
+      <w:pPr>
+        <w:spacing w:line="360" w:lineRule="auto"/>
+        <w:jc w:val="both"/>
+        <w:rPr>
+          <w:rFonts w:asciiTheme="minorHAnsi" w:hAnsiTheme="minorHAnsi" w:cstheme="minorHAnsi"/>
+          <w:sz w:val="26"/>
+          <w:szCs w:val="26"/>
+        </w:rPr>
+      </w:pPr>
+      <w:r>
+        <w:rPr>
+          <w:rFonts w:asciiTheme="minorHAnsi" w:hAnsiTheme="minorHAnsi" w:cstheme="minorHAnsi"/>
+          <w:sz w:val="26"/>
+          <w:szCs w:val="26"/>
+        </w:rPr>
+        <w:t xml:space="preserve">SELECT </w:t>
+      </w:r>
+    </w:p>
+    <w:p>
+      <w:pPr>
+        <w:spacing w:line="360" w:lineRule="auto"/>
+        <w:jc w:val="both"/>
+        <w:rPr>
+          <w:rFonts w:asciiTheme="minorHAnsi" w:hAnsiTheme="minorHAnsi" w:cstheme="minorHAnsi"/>
+          <w:sz w:val="26"/>
+          <w:szCs w:val="26"/>
+        </w:rPr>
+      </w:pPr>
+      <w:r>
+        <w:rPr>
+          <w:rFonts w:asciiTheme="minorHAnsi" w:hAnsiTheme="minorHAnsi" w:cstheme="minorHAnsi"/>
+          <w:sz w:val="26"/>
+          <w:szCs w:val="26"/>
+        </w:rPr>
+        <w:t xml:space="preserve">    tacgia.ten_tgia AS 'Tác giả',</w:t>
+      </w:r>
+    </w:p>
+    <w:p>
+      <w:pPr>
+        <w:spacing w:line="360" w:lineRule="auto"/>
+        <w:jc w:val="both"/>
+        <w:rPr>
+          <w:rFonts w:asciiTheme="minorHAnsi" w:hAnsiTheme="minorHAnsi" w:cstheme="minorHAnsi"/>
+          <w:sz w:val="26"/>
+          <w:szCs w:val="26"/>
+        </w:rPr>
+      </w:pPr>
+      <w:r>
+        <w:rPr>
+          <w:rFonts w:asciiTheme="minorHAnsi" w:hAnsiTheme="minorHAnsi" w:cstheme="minorHAnsi"/>
+          <w:sz w:val="26"/>
+          <w:szCs w:val="26"/>
+        </w:rPr>
+        <w:t xml:space="preserve">    COUNT(baiviet.ma_bviet) AS 'Số bài viết'</w:t>
+      </w:r>
+    </w:p>
+    <w:p>
+      <w:pPr>
+        <w:spacing w:line="360" w:lineRule="auto"/>
+        <w:jc w:val="both"/>
+        <w:rPr>
+          <w:rFonts w:asciiTheme="minorHAnsi" w:hAnsiTheme="minorHAnsi" w:cstheme="minorHAnsi"/>
+          <w:sz w:val="26"/>
+          <w:szCs w:val="26"/>
+        </w:rPr>
+      </w:pPr>
+      <w:r>
+        <w:rPr>
+          <w:rFonts w:asciiTheme="minorHAnsi" w:hAnsiTheme="minorHAnsi" w:cstheme="minorHAnsi"/>
+          <w:sz w:val="26"/>
+          <w:szCs w:val="26"/>
+        </w:rPr>
+        <w:t xml:space="preserve">FROM </w:t>
+      </w:r>
+    </w:p>
+    <w:p>
+      <w:pPr>
+        <w:spacing w:line="360" w:lineRule="auto"/>
+        <w:jc w:val="both"/>
+        <w:rPr>
+          <w:rFonts w:asciiTheme="minorHAnsi" w:hAnsiTheme="minorHAnsi" w:cstheme="minorHAnsi"/>
+          <w:sz w:val="26"/>
+          <w:szCs w:val="26"/>
+        </w:rPr>
+      </w:pPr>
+      <w:r>
+        <w:rPr>
+          <w:rFonts w:asciiTheme="minorHAnsi" w:hAnsiTheme="minorHAnsi" w:cstheme="minorHAnsi"/>
+          <w:sz w:val="26"/>
+          <w:szCs w:val="26"/>
+        </w:rPr>
+        <w:t xml:space="preserve">    tacgia</w:t>
+      </w:r>
+    </w:p>
+    <w:p>
+      <w:pPr>
+        <w:spacing w:line="360" w:lineRule="auto"/>
+        <w:jc w:val="both"/>
+        <w:rPr>
+          <w:rFonts w:asciiTheme="minorHAnsi" w:hAnsiTheme="minorHAnsi" w:cstheme="minorHAnsi"/>
+          <w:sz w:val="26"/>
+          <w:szCs w:val="26"/>
+        </w:rPr>
+      </w:pPr>
+      <w:r>
+        <w:rPr>
+          <w:rFonts w:asciiTheme="minorHAnsi" w:hAnsiTheme="minorHAnsi" w:cstheme="minorHAnsi"/>
+          <w:sz w:val="26"/>
+          <w:szCs w:val="26"/>
+        </w:rPr>
+        <w:t>LEFT JOIN baiviet ON tacgia.ma_tgia = baiviet.ma_tgia</w:t>
+      </w:r>
+    </w:p>
+    <w:p>
+      <w:pPr>
+        <w:spacing w:line="360" w:lineRule="auto"/>
+        <w:jc w:val="both"/>
+        <w:rPr>
+          <w:rFonts w:asciiTheme="minorHAnsi" w:hAnsiTheme="minorHAnsi" w:cstheme="minorHAnsi"/>
+          <w:sz w:val="26"/>
+          <w:szCs w:val="26"/>
+        </w:rPr>
+      </w:pPr>
+      <w:r>
+        <w:rPr>
+          <w:rFonts w:asciiTheme="minorHAnsi" w:hAnsiTheme="minorHAnsi" w:cstheme="minorHAnsi"/>
+          <w:sz w:val="26"/>
+          <w:szCs w:val="26"/>
+        </w:rPr>
+        <w:t xml:space="preserve">GROUP BY </w:t>
+      </w:r>
+    </w:p>
+    <w:p>
+      <w:pPr>
+        <w:spacing w:line="360" w:lineRule="auto"/>
+        <w:jc w:val="both"/>
+        <w:rPr>
+          <w:rFonts w:asciiTheme="minorHAnsi" w:hAnsiTheme="minorHAnsi" w:cstheme="minorHAnsi"/>
+          <w:sz w:val="26"/>
+          <w:szCs w:val="26"/>
+        </w:rPr>
+      </w:pPr>
+      <w:r>
+        <w:rPr>
+          <w:rFonts w:asciiTheme="minorHAnsi" w:hAnsiTheme="minorHAnsi" w:cstheme="minorHAnsi"/>
+          <w:sz w:val="26"/>
+          <w:szCs w:val="26"/>
+        </w:rPr>
+        <w:t xml:space="preserve">    tacgia.ten_tgia</w:t>
+      </w:r>
+    </w:p>
+    <w:p>
+      <w:pPr>
+        <w:spacing w:line="360" w:lineRule="auto"/>
+        <w:jc w:val="both"/>
+        <w:rPr>
+          <w:rFonts w:asciiTheme="minorHAnsi" w:hAnsiTheme="minorHAnsi" w:cstheme="minorHAnsi"/>
+          <w:sz w:val="26"/>
+          <w:szCs w:val="26"/>
+        </w:rPr>
+      </w:pPr>
+      <w:r>
+        <w:rPr>
+          <w:rFonts w:asciiTheme="minorHAnsi" w:hAnsiTheme="minorHAnsi" w:cstheme="minorHAnsi"/>
+          <w:sz w:val="26"/>
+          <w:szCs w:val="26"/>
+        </w:rPr>
+        <w:t xml:space="preserve">ORDER BY </w:t>
+      </w:r>
+    </w:p>
+    <w:p>
+      <w:pPr>
+        <w:spacing w:line="360" w:lineRule="auto"/>
+        <w:jc w:val="both"/>
+        <w:rPr>
+          <w:rFonts w:asciiTheme="minorHAnsi" w:hAnsiTheme="minorHAnsi" w:cstheme="minorHAnsi"/>
+          <w:sz w:val="26"/>
+          <w:szCs w:val="26"/>
+        </w:rPr>
+      </w:pPr>
+      <w:r>
+        <w:rPr>
+          <w:rFonts w:asciiTheme="minorHAnsi" w:hAnsiTheme="minorHAnsi" w:cstheme="minorHAnsi"/>
+          <w:sz w:val="26"/>
+          <w:szCs w:val="26"/>
+        </w:rPr>
+        <w:t xml:space="preserve">    COUNT(baiviet.ma_bviet) DESC</w:t>
+      </w:r>
+    </w:p>
+    <w:p>
+      <w:pPr>
+        <w:spacing w:line="360" w:lineRule="auto"/>
+        <w:jc w:val="both"/>
+        <w:rPr>
+          <w:rFonts w:asciiTheme="minorHAnsi" w:hAnsiTheme="minorHAnsi" w:cstheme="minorHAnsi"/>
+          <w:sz w:val="26"/>
+          <w:szCs w:val="26"/>
+        </w:rPr>
+      </w:pPr>
+      <w:r>
+        <w:rPr>
+          <w:rFonts w:asciiTheme="minorHAnsi" w:hAnsiTheme="minorHAnsi" w:cstheme="minorHAnsi"/>
+          <w:sz w:val="26"/>
+          <w:szCs w:val="26"/>
+        </w:rPr>
+        <w:t>LIMIT 2;</w:t>
+      </w:r>
+    </w:p>
+    <w:p>
+      <w:pPr>
         <w:pStyle w:val="ListParagraph"/>
         <w:numPr>
           <w:ilvl w:val="1"/>
@@ -4675,7 +5489,6 @@
           <w:szCs w:val="26"/>
           <w:lang w:val="vi-VN"/>
         </w:rPr>
-        <w:lastRenderedPageBreak/>
         <w:t xml:space="preserve">Liệt kê các bài viết về các bài hát có tựa bài hát chứa 1 trong các từ “yêu”, “thương”, “anh”, </w:t>
       </w:r>
       <w:r>
@@ -4716,6 +5529,237 @@
         </w:rPr>
         <w:t>)</w:t>
       </w:r>
+    </w:p>
+    <w:p>
+      <w:pPr>
+        <w:spacing w:line="360" w:lineRule="auto"/>
+        <w:jc w:val="both"/>
+        <w:rPr>
+          <w:rFonts w:asciiTheme="minorHAnsi" w:hAnsiTheme="minorHAnsi" w:cstheme="minorHAnsi"/>
+          <w:sz w:val="26"/>
+          <w:szCs w:val="26"/>
+        </w:rPr>
+      </w:pPr>
+    </w:p>
+    <w:p>
+      <w:pPr>
+        <w:spacing w:line="360" w:lineRule="auto"/>
+        <w:jc w:val="both"/>
+        <w:rPr>
+          <w:rFonts w:asciiTheme="minorHAnsi" w:hAnsiTheme="minorHAnsi" w:cstheme="minorHAnsi"/>
+          <w:sz w:val="26"/>
+          <w:szCs w:val="26"/>
+        </w:rPr>
+      </w:pPr>
+      <w:r>
+        <w:rPr>
+          <w:rFonts w:asciiTheme="minorHAnsi" w:hAnsiTheme="minorHAnsi" w:cstheme="minorHAnsi"/>
+          <w:sz w:val="26"/>
+          <w:szCs w:val="26"/>
+        </w:rPr>
+        <w:t xml:space="preserve">SELECT </w:t>
+      </w:r>
+    </w:p>
+    <w:p>
+      <w:pPr>
+        <w:spacing w:line="360" w:lineRule="auto"/>
+        <w:jc w:val="both"/>
+        <w:rPr>
+          <w:rFonts w:asciiTheme="minorHAnsi" w:hAnsiTheme="minorHAnsi" w:cstheme="minorHAnsi"/>
+          <w:sz w:val="26"/>
+          <w:szCs w:val="26"/>
+        </w:rPr>
+      </w:pPr>
+      <w:r>
+        <w:rPr>
+          <w:rFonts w:asciiTheme="minorHAnsi" w:hAnsiTheme="minorHAnsi" w:cstheme="minorHAnsi"/>
+          <w:sz w:val="26"/>
+          <w:szCs w:val="26"/>
+        </w:rPr>
+        <w:t xml:space="preserve">    ma_bviet AS 'Mã bài viết',</w:t>
+      </w:r>
+    </w:p>
+    <w:p>
+      <w:pPr>
+        <w:spacing w:line="360" w:lineRule="auto"/>
+        <w:jc w:val="both"/>
+        <w:rPr>
+          <w:rFonts w:asciiTheme="minorHAnsi" w:hAnsiTheme="minorHAnsi" w:cstheme="minorHAnsi"/>
+          <w:sz w:val="26"/>
+          <w:szCs w:val="26"/>
+        </w:rPr>
+      </w:pPr>
+      <w:r>
+        <w:rPr>
+          <w:rFonts w:asciiTheme="minorHAnsi" w:hAnsiTheme="minorHAnsi" w:cstheme="minorHAnsi"/>
+          <w:sz w:val="26"/>
+          <w:szCs w:val="26"/>
+        </w:rPr>
+        <w:t xml:space="preserve">    tieude AS 'Tên bài viết',</w:t>
+      </w:r>
+    </w:p>
+    <w:p>
+      <w:pPr>
+        <w:spacing w:line="360" w:lineRule="auto"/>
+        <w:jc w:val="both"/>
+        <w:rPr>
+          <w:rFonts w:asciiTheme="minorHAnsi" w:hAnsiTheme="minorHAnsi" w:cstheme="minorHAnsi"/>
+          <w:sz w:val="26"/>
+          <w:szCs w:val="26"/>
+        </w:rPr>
+      </w:pPr>
+      <w:r>
+        <w:rPr>
+          <w:rFonts w:asciiTheme="minorHAnsi" w:hAnsiTheme="minorHAnsi" w:cstheme="minorHAnsi"/>
+          <w:sz w:val="26"/>
+          <w:szCs w:val="26"/>
+        </w:rPr>
+        <w:t xml:space="preserve">    ten_bhat AS 'Tên bài hát'</w:t>
+      </w:r>
+    </w:p>
+    <w:p>
+      <w:pPr>
+        <w:spacing w:line="360" w:lineRule="auto"/>
+        <w:jc w:val="both"/>
+        <w:rPr>
+          <w:rFonts w:asciiTheme="minorHAnsi" w:hAnsiTheme="minorHAnsi" w:cstheme="minorHAnsi"/>
+          <w:sz w:val="26"/>
+          <w:szCs w:val="26"/>
+        </w:rPr>
+      </w:pPr>
+      <w:r>
+        <w:rPr>
+          <w:rFonts w:asciiTheme="minorHAnsi" w:hAnsiTheme="minorHAnsi" w:cstheme="minorHAnsi"/>
+          <w:sz w:val="26"/>
+          <w:szCs w:val="26"/>
+        </w:rPr>
+        <w:t xml:space="preserve">FROM </w:t>
+      </w:r>
+    </w:p>
+    <w:p>
+      <w:pPr>
+        <w:spacing w:line="360" w:lineRule="auto"/>
+        <w:jc w:val="both"/>
+        <w:rPr>
+          <w:rFonts w:asciiTheme="minorHAnsi" w:hAnsiTheme="minorHAnsi" w:cstheme="minorHAnsi"/>
+          <w:sz w:val="26"/>
+          <w:szCs w:val="26"/>
+        </w:rPr>
+      </w:pPr>
+      <w:r>
+        <w:rPr>
+          <w:rFonts w:asciiTheme="minorHAnsi" w:hAnsiTheme="minorHAnsi" w:cstheme="minorHAnsi"/>
+          <w:sz w:val="26"/>
+          <w:szCs w:val="26"/>
+        </w:rPr>
+        <w:t xml:space="preserve">    baiviet</w:t>
+      </w:r>
+    </w:p>
+    <w:p>
+      <w:pPr>
+        <w:spacing w:line="360" w:lineRule="auto"/>
+        <w:jc w:val="both"/>
+        <w:rPr>
+          <w:rFonts w:asciiTheme="minorHAnsi" w:hAnsiTheme="minorHAnsi" w:cstheme="minorHAnsi"/>
+          <w:sz w:val="26"/>
+          <w:szCs w:val="26"/>
+        </w:rPr>
+      </w:pPr>
+      <w:r>
+        <w:rPr>
+          <w:rFonts w:asciiTheme="minorHAnsi" w:hAnsiTheme="minorHAnsi" w:cstheme="minorHAnsi"/>
+          <w:sz w:val="26"/>
+          <w:szCs w:val="26"/>
+        </w:rPr>
+        <w:t xml:space="preserve">WHERE </w:t>
+      </w:r>
+    </w:p>
+    <w:p>
+      <w:pPr>
+        <w:spacing w:line="360" w:lineRule="auto"/>
+        <w:jc w:val="both"/>
+        <w:rPr>
+          <w:rFonts w:asciiTheme="minorHAnsi" w:hAnsiTheme="minorHAnsi" w:cstheme="minorHAnsi"/>
+          <w:sz w:val="26"/>
+          <w:szCs w:val="26"/>
+        </w:rPr>
+      </w:pPr>
+      <w:r>
+        <w:rPr>
+          <w:rFonts w:asciiTheme="minorHAnsi" w:hAnsiTheme="minorHAnsi" w:cstheme="minorHAnsi"/>
+          <w:sz w:val="26"/>
+          <w:szCs w:val="26"/>
+        </w:rPr>
+        <w:t xml:space="preserve">    ten_bhat LIKE '%yêu%' OR</w:t>
+      </w:r>
+    </w:p>
+    <w:p>
+      <w:pPr>
+        <w:spacing w:line="360" w:lineRule="auto"/>
+        <w:jc w:val="both"/>
+        <w:rPr>
+          <w:rFonts w:asciiTheme="minorHAnsi" w:hAnsiTheme="minorHAnsi" w:cstheme="minorHAnsi"/>
+          <w:sz w:val="26"/>
+          <w:szCs w:val="26"/>
+        </w:rPr>
+      </w:pPr>
+      <w:r>
+        <w:rPr>
+          <w:rFonts w:asciiTheme="minorHAnsi" w:hAnsiTheme="minorHAnsi" w:cstheme="minorHAnsi"/>
+          <w:sz w:val="26"/>
+          <w:szCs w:val="26"/>
+        </w:rPr>
+        <w:t xml:space="preserve">    ten_bhat LIKE '%thương%' OR</w:t>
+      </w:r>
+    </w:p>
+    <w:p>
+      <w:pPr>
+        <w:spacing w:line="360" w:lineRule="auto"/>
+        <w:jc w:val="both"/>
+        <w:rPr>
+          <w:rFonts w:asciiTheme="minorHAnsi" w:hAnsiTheme="minorHAnsi" w:cstheme="minorHAnsi"/>
+          <w:sz w:val="26"/>
+          <w:szCs w:val="26"/>
+        </w:rPr>
+      </w:pPr>
+      <w:r>
+        <w:rPr>
+          <w:rFonts w:asciiTheme="minorHAnsi" w:hAnsiTheme="minorHAnsi" w:cstheme="minorHAnsi"/>
+          <w:sz w:val="26"/>
+          <w:szCs w:val="26"/>
+        </w:rPr>
+        <w:t xml:space="preserve">    ten_bhat LIKE '%anh%' OR</w:t>
+      </w:r>
+    </w:p>
+    <w:p>
+      <w:pPr>
+        <w:spacing w:line="360" w:lineRule="auto"/>
+        <w:jc w:val="both"/>
+        <w:rPr>
+          <w:rFonts w:asciiTheme="minorHAnsi" w:hAnsiTheme="minorHAnsi" w:cstheme="minorHAnsi"/>
+          <w:sz w:val="26"/>
+          <w:szCs w:val="26"/>
+        </w:rPr>
+      </w:pPr>
+      <w:r>
+        <w:rPr>
+          <w:rFonts w:asciiTheme="minorHAnsi" w:hAnsiTheme="minorHAnsi" w:cstheme="minorHAnsi"/>
+          <w:sz w:val="26"/>
+          <w:szCs w:val="26"/>
+        </w:rPr>
+        <w:t xml:space="preserve">    ten_bhat LIKE '%em%';</w:t>
+      </w:r>
+    </w:p>
+    <w:p>
+      <w:pPr>
+        <w:spacing w:line="360" w:lineRule="auto"/>
+        <w:jc w:val="both"/>
+        <w:rPr>
+          <w:rFonts w:asciiTheme="minorHAnsi" w:hAnsiTheme="minorHAnsi" w:cstheme="minorHAnsi"/>
+          <w:sz w:val="26"/>
+          <w:szCs w:val="26"/>
+        </w:rPr>
+      </w:pPr>
     </w:p>
     <w:p>
       <w:pPr>
@@ -4773,6 +5817,249 @@
     </w:p>
     <w:p>
       <w:pPr>
+        <w:spacing w:line="360" w:lineRule="auto"/>
+        <w:jc w:val="both"/>
+        <w:rPr>
+          <w:rFonts w:asciiTheme="minorHAnsi" w:hAnsiTheme="minorHAnsi" w:cstheme="minorHAnsi"/>
+          <w:sz w:val="26"/>
+          <w:szCs w:val="26"/>
+        </w:rPr>
+      </w:pPr>
+    </w:p>
+    <w:p>
+      <w:pPr>
+        <w:spacing w:line="360" w:lineRule="auto"/>
+        <w:jc w:val="both"/>
+        <w:rPr>
+          <w:rFonts w:asciiTheme="minorHAnsi" w:hAnsiTheme="minorHAnsi" w:cstheme="minorHAnsi"/>
+          <w:sz w:val="26"/>
+          <w:szCs w:val="26"/>
+        </w:rPr>
+      </w:pPr>
+    </w:p>
+    <w:p>
+      <w:pPr>
+        <w:spacing w:line="360" w:lineRule="auto"/>
+        <w:jc w:val="both"/>
+        <w:rPr>
+          <w:rFonts w:asciiTheme="minorHAnsi" w:hAnsiTheme="minorHAnsi" w:cstheme="minorHAnsi"/>
+          <w:sz w:val="26"/>
+          <w:szCs w:val="26"/>
+        </w:rPr>
+      </w:pPr>
+      <w:r>
+        <w:rPr>
+          <w:rFonts w:asciiTheme="minorHAnsi" w:hAnsiTheme="minorHAnsi" w:cstheme="minorHAnsi"/>
+          <w:sz w:val="26"/>
+          <w:szCs w:val="26"/>
+        </w:rPr>
+        <w:lastRenderedPageBreak/>
+        <w:t xml:space="preserve">SELECT </w:t>
+      </w:r>
+    </w:p>
+    <w:p>
+      <w:pPr>
+        <w:spacing w:line="360" w:lineRule="auto"/>
+        <w:jc w:val="both"/>
+        <w:rPr>
+          <w:rFonts w:asciiTheme="minorHAnsi" w:hAnsiTheme="minorHAnsi" w:cstheme="minorHAnsi"/>
+          <w:sz w:val="26"/>
+          <w:szCs w:val="26"/>
+        </w:rPr>
+      </w:pPr>
+      <w:r>
+        <w:rPr>
+          <w:rFonts w:asciiTheme="minorHAnsi" w:hAnsiTheme="minorHAnsi" w:cstheme="minorHAnsi"/>
+          <w:sz w:val="26"/>
+          <w:szCs w:val="26"/>
+        </w:rPr>
+        <w:t xml:space="preserve">    ma_bviet AS 'Mã bài viết',</w:t>
+      </w:r>
+    </w:p>
+    <w:p>
+      <w:pPr>
+        <w:spacing w:line="360" w:lineRule="auto"/>
+        <w:jc w:val="both"/>
+        <w:rPr>
+          <w:rFonts w:asciiTheme="minorHAnsi" w:hAnsiTheme="minorHAnsi" w:cstheme="minorHAnsi"/>
+          <w:sz w:val="26"/>
+          <w:szCs w:val="26"/>
+        </w:rPr>
+      </w:pPr>
+      <w:r>
+        <w:rPr>
+          <w:rFonts w:asciiTheme="minorHAnsi" w:hAnsiTheme="minorHAnsi" w:cstheme="minorHAnsi"/>
+          <w:sz w:val="26"/>
+          <w:szCs w:val="26"/>
+        </w:rPr>
+        <w:t xml:space="preserve">    tieude AS 'Tên bài viết',</w:t>
+      </w:r>
+    </w:p>
+    <w:p>
+      <w:pPr>
+        <w:spacing w:line="360" w:lineRule="auto"/>
+        <w:jc w:val="both"/>
+        <w:rPr>
+          <w:rFonts w:asciiTheme="minorHAnsi" w:hAnsiTheme="minorHAnsi" w:cstheme="minorHAnsi"/>
+          <w:sz w:val="26"/>
+          <w:szCs w:val="26"/>
+        </w:rPr>
+      </w:pPr>
+      <w:r>
+        <w:rPr>
+          <w:rFonts w:asciiTheme="minorHAnsi" w:hAnsiTheme="minorHAnsi" w:cstheme="minorHAnsi"/>
+          <w:sz w:val="26"/>
+          <w:szCs w:val="26"/>
+        </w:rPr>
+        <w:t xml:space="preserve">    ten_bhat AS 'Tên bài hát'</w:t>
+      </w:r>
+    </w:p>
+    <w:p>
+      <w:pPr>
+        <w:spacing w:line="360" w:lineRule="auto"/>
+        <w:jc w:val="both"/>
+        <w:rPr>
+          <w:rFonts w:asciiTheme="minorHAnsi" w:hAnsiTheme="minorHAnsi" w:cstheme="minorHAnsi"/>
+          <w:sz w:val="26"/>
+          <w:szCs w:val="26"/>
+        </w:rPr>
+      </w:pPr>
+      <w:r>
+        <w:rPr>
+          <w:rFonts w:asciiTheme="minorHAnsi" w:hAnsiTheme="minorHAnsi" w:cstheme="minorHAnsi"/>
+          <w:sz w:val="26"/>
+          <w:szCs w:val="26"/>
+        </w:rPr>
+        <w:t xml:space="preserve">FROM </w:t>
+      </w:r>
+    </w:p>
+    <w:p>
+      <w:pPr>
+        <w:spacing w:line="360" w:lineRule="auto"/>
+        <w:jc w:val="both"/>
+        <w:rPr>
+          <w:rFonts w:asciiTheme="minorHAnsi" w:hAnsiTheme="minorHAnsi" w:cstheme="minorHAnsi"/>
+          <w:sz w:val="26"/>
+          <w:szCs w:val="26"/>
+        </w:rPr>
+      </w:pPr>
+      <w:r>
+        <w:rPr>
+          <w:rFonts w:asciiTheme="minorHAnsi" w:hAnsiTheme="minorHAnsi" w:cstheme="minorHAnsi"/>
+          <w:sz w:val="26"/>
+          <w:szCs w:val="26"/>
+        </w:rPr>
+        <w:t xml:space="preserve">    baiviet</w:t>
+      </w:r>
+    </w:p>
+    <w:p>
+      <w:pPr>
+        <w:spacing w:line="360" w:lineRule="auto"/>
+        <w:jc w:val="both"/>
+        <w:rPr>
+          <w:rFonts w:asciiTheme="minorHAnsi" w:hAnsiTheme="minorHAnsi" w:cstheme="minorHAnsi"/>
+          <w:sz w:val="26"/>
+          <w:szCs w:val="26"/>
+        </w:rPr>
+      </w:pPr>
+      <w:r>
+        <w:rPr>
+          <w:rFonts w:asciiTheme="minorHAnsi" w:hAnsiTheme="minorHAnsi" w:cstheme="minorHAnsi"/>
+          <w:sz w:val="26"/>
+          <w:szCs w:val="26"/>
+        </w:rPr>
+        <w:t xml:space="preserve">WHERE </w:t>
+      </w:r>
+    </w:p>
+    <w:p>
+      <w:pPr>
+        <w:spacing w:line="360" w:lineRule="auto"/>
+        <w:jc w:val="both"/>
+        <w:rPr>
+          <w:rFonts w:asciiTheme="minorHAnsi" w:hAnsiTheme="minorHAnsi" w:cstheme="minorHAnsi"/>
+          <w:sz w:val="26"/>
+          <w:szCs w:val="26"/>
+        </w:rPr>
+      </w:pPr>
+      <w:r>
+        <w:rPr>
+          <w:rFonts w:asciiTheme="minorHAnsi" w:hAnsiTheme="minorHAnsi" w:cstheme="minorHAnsi"/>
+          <w:sz w:val="26"/>
+          <w:szCs w:val="26"/>
+        </w:rPr>
+        <w:t xml:space="preserve">    ten_bhat LIKE '%yêu%' OR</w:t>
+      </w:r>
+    </w:p>
+    <w:p>
+      <w:pPr>
+        <w:spacing w:line="360" w:lineRule="auto"/>
+        <w:jc w:val="both"/>
+        <w:rPr>
+          <w:rFonts w:asciiTheme="minorHAnsi" w:hAnsiTheme="minorHAnsi" w:cstheme="minorHAnsi"/>
+          <w:sz w:val="26"/>
+          <w:szCs w:val="26"/>
+        </w:rPr>
+      </w:pPr>
+      <w:r>
+        <w:rPr>
+          <w:rFonts w:asciiTheme="minorHAnsi" w:hAnsiTheme="minorHAnsi" w:cstheme="minorHAnsi"/>
+          <w:sz w:val="26"/>
+          <w:szCs w:val="26"/>
+        </w:rPr>
+        <w:t xml:space="preserve">    ten_bhat LIKE '%thương%' OR</w:t>
+      </w:r>
+    </w:p>
+    <w:p>
+      <w:pPr>
+        <w:spacing w:line="360" w:lineRule="auto"/>
+        <w:jc w:val="both"/>
+        <w:rPr>
+          <w:rFonts w:asciiTheme="minorHAnsi" w:hAnsiTheme="minorHAnsi" w:cstheme="minorHAnsi"/>
+          <w:sz w:val="26"/>
+          <w:szCs w:val="26"/>
+        </w:rPr>
+      </w:pPr>
+      <w:r>
+        <w:rPr>
+          <w:rFonts w:asciiTheme="minorHAnsi" w:hAnsiTheme="minorHAnsi" w:cstheme="minorHAnsi"/>
+          <w:sz w:val="26"/>
+          <w:szCs w:val="26"/>
+        </w:rPr>
+        <w:t xml:space="preserve">    ten_bhat LIKE '%anh%' OR</w:t>
+      </w:r>
+    </w:p>
+    <w:p>
+      <w:pPr>
+        <w:spacing w:line="360" w:lineRule="auto"/>
+        <w:jc w:val="both"/>
+        <w:rPr>
+          <w:rFonts w:asciiTheme="minorHAnsi" w:hAnsiTheme="minorHAnsi" w:cstheme="minorHAnsi"/>
+          <w:sz w:val="26"/>
+          <w:szCs w:val="26"/>
+        </w:rPr>
+      </w:pPr>
+      <w:r>
+        <w:rPr>
+          <w:rFonts w:asciiTheme="minorHAnsi" w:hAnsiTheme="minorHAnsi" w:cstheme="minorHAnsi"/>
+          <w:sz w:val="26"/>
+          <w:szCs w:val="26"/>
+        </w:rPr>
+        <w:t xml:space="preserve">    ten_bhat LIKE '%em%';</w:t>
+      </w:r>
+    </w:p>
+    <w:p>
+      <w:pPr>
+        <w:spacing w:line="360" w:lineRule="auto"/>
+        <w:jc w:val="both"/>
+        <w:rPr>
+          <w:rFonts w:asciiTheme="minorHAnsi" w:hAnsiTheme="minorHAnsi" w:cstheme="minorHAnsi"/>
+          <w:sz w:val="26"/>
+          <w:szCs w:val="26"/>
+        </w:rPr>
+      </w:pPr>
+    </w:p>
+    <w:p>
+      <w:pPr>
         <w:pStyle w:val="ListParagraph"/>
         <w:numPr>
           <w:ilvl w:val="1"/>
@@ -4855,6 +6142,50 @@
     </w:p>
     <w:p>
       <w:pPr>
+        <w:spacing w:line="360" w:lineRule="auto"/>
+        <w:jc w:val="both"/>
+        <w:rPr>
+          <w:rFonts w:asciiTheme="minorHAnsi" w:hAnsiTheme="minorHAnsi" w:cstheme="minorHAnsi"/>
+          <w:sz w:val="26"/>
+          <w:szCs w:val="26"/>
+        </w:rPr>
+      </w:pPr>
+      <w:r>
+        <w:rPr>
+          <w:rFonts w:ascii="Segoe UI" w:hAnsi="Segoe UI" w:cs="Segoe UI"/>
+          <w:color w:val="081C36"/>
+          <w:spacing w:val="3"/>
+          <w:sz w:val="23"/>
+          <w:szCs w:val="23"/>
+          <w:shd w:val="clear" w:color="auto" w:fill="FFFFFF"/>
+        </w:rPr>
+        <w:t>CREATE VIEW vw_Music AS SELECT bv.ma_bviet, bv.tieude, bv.ten_bhat, bv.tomtat, bv.noidung, bv.ngayviet, tl.ten_tloai, tg.ten_tgia FROM baiviet bv INNER JOIN theloai tl ON bv.ma_tloai = tl.ma_tloai INNER JOIN tacgia tg ON bv.ma_tgia = tg.ma_tgia;</w:t>
+      </w:r>
+    </w:p>
+    <w:p>
+      <w:pPr>
+        <w:spacing w:line="360" w:lineRule="auto"/>
+        <w:jc w:val="both"/>
+        <w:rPr>
+          <w:rFonts w:asciiTheme="minorHAnsi" w:hAnsiTheme="minorHAnsi" w:cstheme="minorHAnsi"/>
+          <w:sz w:val="26"/>
+          <w:szCs w:val="26"/>
+        </w:rPr>
+      </w:pPr>
+    </w:p>
+    <w:p>
+      <w:pPr>
+        <w:spacing w:line="360" w:lineRule="auto"/>
+        <w:jc w:val="both"/>
+        <w:rPr>
+          <w:rFonts w:asciiTheme="minorHAnsi" w:hAnsiTheme="minorHAnsi" w:cstheme="minorHAnsi"/>
+          <w:sz w:val="26"/>
+          <w:szCs w:val="26"/>
+        </w:rPr>
+      </w:pPr>
+    </w:p>
+    <w:p>
+      <w:pPr>
         <w:pStyle w:val="ListParagraph"/>
         <w:numPr>
           <w:ilvl w:val="1"/>
@@ -4938,6 +6269,39 @@
     </w:p>
     <w:p>
       <w:pPr>
+        <w:spacing w:line="360" w:lineRule="auto"/>
+        <w:jc w:val="both"/>
+        <w:rPr>
+          <w:rFonts w:asciiTheme="minorHAnsi" w:hAnsiTheme="minorHAnsi" w:cstheme="minorHAnsi"/>
+          <w:sz w:val="26"/>
+          <w:szCs w:val="26"/>
+        </w:rPr>
+      </w:pPr>
+      <w:r>
+        <w:rPr>
+          <w:rFonts w:ascii="Segoe UI" w:hAnsi="Segoe UI" w:cs="Segoe UI"/>
+          <w:color w:val="081C36"/>
+          <w:spacing w:val="3"/>
+          <w:sz w:val="23"/>
+          <w:szCs w:val="23"/>
+          <w:shd w:val="clear" w:color="auto" w:fill="FFFFFF"/>
+        </w:rPr>
+        <w:t>CREATE PROCEDURE sp_DSBaiViet @TenTheLoai NVARCHAR(255) AS BEGIN IF EXISTS (SELECT 1 FROM theloai WHERE ten_tloai = @TenTheLoai) BEGIN SELECT bv.ma_bviet, bv.tieude, bv.ten_bhat, bv.tomtat, bv.noidung, bv.ngayviet, tl.ten_tloai, tg.ten_tgia FROM baiviet bv INNER JOIN theloai tl ON bv.ma_tloai = tl.ma_tloai INNER JOIN tacgia tg ON bv.ma_tgia = tg.ma_tgia WHERE tl.ten_tloai = @TenTheLoai; END ELSE BEGIN RAISEERROR('Thể loại không tồn tại', 16, 1); END END;</w:t>
+      </w:r>
+    </w:p>
+    <w:p>
+      <w:pPr>
+        <w:spacing w:line="360" w:lineRule="auto"/>
+        <w:jc w:val="both"/>
+        <w:rPr>
+          <w:rFonts w:asciiTheme="minorHAnsi" w:hAnsiTheme="minorHAnsi" w:cstheme="minorHAnsi"/>
+          <w:sz w:val="26"/>
+          <w:szCs w:val="26"/>
+        </w:rPr>
+      </w:pPr>
+    </w:p>
+    <w:p>
+      <w:pPr>
         <w:pStyle w:val="ListParagraph"/>
         <w:numPr>
           <w:ilvl w:val="1"/>
@@ -5036,6 +6400,628 @@
         </w:rPr>
         <w:t>)</w:t>
       </w:r>
+    </w:p>
+    <w:p>
+      <w:pPr>
+        <w:spacing w:line="360" w:lineRule="auto"/>
+        <w:jc w:val="both"/>
+        <w:rPr>
+          <w:rFonts w:asciiTheme="minorHAnsi" w:hAnsiTheme="minorHAnsi" w:cstheme="minorHAnsi"/>
+          <w:sz w:val="26"/>
+          <w:szCs w:val="26"/>
+        </w:rPr>
+      </w:pPr>
+    </w:p>
+    <w:p>
+      <w:pPr>
+        <w:spacing w:line="360" w:lineRule="auto"/>
+        <w:jc w:val="both"/>
+        <w:rPr>
+          <w:rFonts w:asciiTheme="minorHAnsi" w:hAnsiTheme="minorHAnsi" w:cstheme="minorHAnsi"/>
+          <w:sz w:val="26"/>
+          <w:szCs w:val="26"/>
+        </w:rPr>
+      </w:pPr>
+      <w:r>
+        <w:rPr>
+          <w:rFonts w:asciiTheme="minorHAnsi" w:hAnsiTheme="minorHAnsi" w:cstheme="minorHAnsi"/>
+          <w:sz w:val="26"/>
+          <w:szCs w:val="26"/>
+        </w:rPr>
+        <w:lastRenderedPageBreak/>
+        <w:t>CREATE TRIGGER tg_CapNhatTheLoai</w:t>
+      </w:r>
+    </w:p>
+    <w:p>
+      <w:pPr>
+        <w:spacing w:line="360" w:lineRule="auto"/>
+        <w:jc w:val="both"/>
+        <w:rPr>
+          <w:rFonts w:asciiTheme="minorHAnsi" w:hAnsiTheme="minorHAnsi" w:cstheme="minorHAnsi"/>
+          <w:sz w:val="26"/>
+          <w:szCs w:val="26"/>
+        </w:rPr>
+      </w:pPr>
+      <w:r>
+        <w:rPr>
+          <w:rFonts w:asciiTheme="minorHAnsi" w:hAnsiTheme="minorHAnsi" w:cstheme="minorHAnsi"/>
+          <w:sz w:val="26"/>
+          <w:szCs w:val="26"/>
+        </w:rPr>
+        <w:t>ON baiviet</w:t>
+      </w:r>
+    </w:p>
+    <w:p>
+      <w:pPr>
+        <w:spacing w:line="360" w:lineRule="auto"/>
+        <w:jc w:val="both"/>
+        <w:rPr>
+          <w:rFonts w:asciiTheme="minorHAnsi" w:hAnsiTheme="minorHAnsi" w:cstheme="minorHAnsi"/>
+          <w:sz w:val="26"/>
+          <w:szCs w:val="26"/>
+        </w:rPr>
+      </w:pPr>
+      <w:r>
+        <w:rPr>
+          <w:rFonts w:asciiTheme="minorHAnsi" w:hAnsiTheme="minorHAnsi" w:cstheme="minorHAnsi"/>
+          <w:sz w:val="26"/>
+          <w:szCs w:val="26"/>
+        </w:rPr>
+        <w:t>AFTER INSERT, UPDATE, DELETE</w:t>
+      </w:r>
+    </w:p>
+    <w:p>
+      <w:pPr>
+        <w:spacing w:line="360" w:lineRule="auto"/>
+        <w:jc w:val="both"/>
+        <w:rPr>
+          <w:rFonts w:asciiTheme="minorHAnsi" w:hAnsiTheme="minorHAnsi" w:cstheme="minorHAnsi"/>
+          <w:sz w:val="26"/>
+          <w:szCs w:val="26"/>
+        </w:rPr>
+      </w:pPr>
+      <w:r>
+        <w:rPr>
+          <w:rFonts w:asciiTheme="minorHAnsi" w:hAnsiTheme="minorHAnsi" w:cstheme="minorHAnsi"/>
+          <w:sz w:val="26"/>
+          <w:szCs w:val="26"/>
+        </w:rPr>
+        <w:t>AS</w:t>
+      </w:r>
+    </w:p>
+    <w:p>
+      <w:pPr>
+        <w:spacing w:line="360" w:lineRule="auto"/>
+        <w:jc w:val="both"/>
+        <w:rPr>
+          <w:rFonts w:asciiTheme="minorHAnsi" w:hAnsiTheme="minorHAnsi" w:cstheme="minorHAnsi"/>
+          <w:sz w:val="26"/>
+          <w:szCs w:val="26"/>
+        </w:rPr>
+      </w:pPr>
+      <w:r>
+        <w:rPr>
+          <w:rFonts w:asciiTheme="minorHAnsi" w:hAnsiTheme="minorHAnsi" w:cstheme="minorHAnsi"/>
+          <w:sz w:val="26"/>
+          <w:szCs w:val="26"/>
+        </w:rPr>
+        <w:t>BEGIN</w:t>
+      </w:r>
+    </w:p>
+    <w:p>
+      <w:pPr>
+        <w:spacing w:line="360" w:lineRule="auto"/>
+        <w:jc w:val="both"/>
+        <w:rPr>
+          <w:rFonts w:asciiTheme="minorHAnsi" w:hAnsiTheme="minorHAnsi" w:cstheme="minorHAnsi"/>
+          <w:sz w:val="26"/>
+          <w:szCs w:val="26"/>
+        </w:rPr>
+      </w:pPr>
+      <w:r>
+        <w:rPr>
+          <w:rFonts w:asciiTheme="minorHAnsi" w:hAnsiTheme="minorHAnsi" w:cstheme="minorHAnsi"/>
+          <w:sz w:val="26"/>
+          <w:szCs w:val="26"/>
+        </w:rPr>
+        <w:t xml:space="preserve">    IF OBJECT_ID('tempdb..#TempTable') IS NOT NULL</w:t>
+      </w:r>
+    </w:p>
+    <w:p>
+      <w:pPr>
+        <w:spacing w:line="360" w:lineRule="auto"/>
+        <w:jc w:val="both"/>
+        <w:rPr>
+          <w:rFonts w:asciiTheme="minorHAnsi" w:hAnsiTheme="minorHAnsi" w:cstheme="minorHAnsi"/>
+          <w:sz w:val="26"/>
+          <w:szCs w:val="26"/>
+        </w:rPr>
+      </w:pPr>
+      <w:r>
+        <w:rPr>
+          <w:rFonts w:asciiTheme="minorHAnsi" w:hAnsiTheme="minorHAnsi" w:cstheme="minorHAnsi"/>
+          <w:sz w:val="26"/>
+          <w:szCs w:val="26"/>
+        </w:rPr>
+        <w:t xml:space="preserve">        DROP TABLE #TempTable;</w:t>
+      </w:r>
+    </w:p>
+    <w:p>
+      <w:pPr>
+        <w:spacing w:line="360" w:lineRule="auto"/>
+        <w:jc w:val="both"/>
+        <w:rPr>
+          <w:rFonts w:asciiTheme="minorHAnsi" w:hAnsiTheme="minorHAnsi" w:cstheme="minorHAnsi"/>
+          <w:sz w:val="26"/>
+          <w:szCs w:val="26"/>
+        </w:rPr>
+      </w:pPr>
+    </w:p>
+    <w:p>
+      <w:pPr>
+        <w:spacing w:line="360" w:lineRule="auto"/>
+        <w:jc w:val="both"/>
+        <w:rPr>
+          <w:rFonts w:asciiTheme="minorHAnsi" w:hAnsiTheme="minorHAnsi" w:cstheme="minorHAnsi"/>
+          <w:sz w:val="26"/>
+          <w:szCs w:val="26"/>
+        </w:rPr>
+      </w:pPr>
+      <w:r>
+        <w:rPr>
+          <w:rFonts w:asciiTheme="minorHAnsi" w:hAnsiTheme="minorHAnsi" w:cstheme="minorHAnsi"/>
+          <w:sz w:val="26"/>
+          <w:szCs w:val="26"/>
+        </w:rPr>
+        <w:t xml:space="preserve">    CREATE TABLE #TempTable</w:t>
+      </w:r>
+    </w:p>
+    <w:p>
+      <w:pPr>
+        <w:spacing w:line="360" w:lineRule="auto"/>
+        <w:jc w:val="both"/>
+        <w:rPr>
+          <w:rFonts w:asciiTheme="minorHAnsi" w:hAnsiTheme="minorHAnsi" w:cstheme="minorHAnsi"/>
+          <w:sz w:val="26"/>
+          <w:szCs w:val="26"/>
+        </w:rPr>
+      </w:pPr>
+      <w:r>
+        <w:rPr>
+          <w:rFonts w:asciiTheme="minorHAnsi" w:hAnsiTheme="minorHAnsi" w:cstheme="minorHAnsi"/>
+          <w:sz w:val="26"/>
+          <w:szCs w:val="26"/>
+        </w:rPr>
+        <w:t xml:space="preserve">    (</w:t>
+      </w:r>
+    </w:p>
+    <w:p>
+      <w:pPr>
+        <w:spacing w:line="360" w:lineRule="auto"/>
+        <w:jc w:val="both"/>
+        <w:rPr>
+          <w:rFonts w:asciiTheme="minorHAnsi" w:hAnsiTheme="minorHAnsi" w:cstheme="minorHAnsi"/>
+          <w:sz w:val="26"/>
+          <w:szCs w:val="26"/>
+        </w:rPr>
+      </w:pPr>
+      <w:r>
+        <w:rPr>
+          <w:rFonts w:asciiTheme="minorHAnsi" w:hAnsiTheme="minorHAnsi" w:cstheme="minorHAnsi"/>
+          <w:sz w:val="26"/>
+          <w:szCs w:val="26"/>
+        </w:rPr>
+        <w:t xml:space="preserve">        MaTheLoai INT,</w:t>
+      </w:r>
+    </w:p>
+    <w:p>
+      <w:pPr>
+        <w:spacing w:line="360" w:lineRule="auto"/>
+        <w:jc w:val="both"/>
+        <w:rPr>
+          <w:rFonts w:asciiTheme="minorHAnsi" w:hAnsiTheme="minorHAnsi" w:cstheme="minorHAnsi"/>
+          <w:sz w:val="26"/>
+          <w:szCs w:val="26"/>
+        </w:rPr>
+      </w:pPr>
+      <w:r>
+        <w:rPr>
+          <w:rFonts w:asciiTheme="minorHAnsi" w:hAnsiTheme="minorHAnsi" w:cstheme="minorHAnsi"/>
+          <w:sz w:val="26"/>
+          <w:szCs w:val="26"/>
+        </w:rPr>
+        <w:t xml:space="preserve">        SoLuong INT</w:t>
+      </w:r>
+    </w:p>
+    <w:p>
+      <w:pPr>
+        <w:spacing w:line="360" w:lineRule="auto"/>
+        <w:jc w:val="both"/>
+        <w:rPr>
+          <w:rFonts w:asciiTheme="minorHAnsi" w:hAnsiTheme="minorHAnsi" w:cstheme="minorHAnsi"/>
+          <w:sz w:val="26"/>
+          <w:szCs w:val="26"/>
+        </w:rPr>
+      </w:pPr>
+      <w:r>
+        <w:rPr>
+          <w:rFonts w:asciiTheme="minorHAnsi" w:hAnsiTheme="minorHAnsi" w:cstheme="minorHAnsi"/>
+          <w:sz w:val="26"/>
+          <w:szCs w:val="26"/>
+        </w:rPr>
+        <w:t xml:space="preserve">    );</w:t>
+      </w:r>
+    </w:p>
+    <w:p>
+      <w:pPr>
+        <w:spacing w:line="360" w:lineRule="auto"/>
+        <w:jc w:val="both"/>
+        <w:rPr>
+          <w:rFonts w:asciiTheme="minorHAnsi" w:hAnsiTheme="minorHAnsi" w:cstheme="minorHAnsi"/>
+          <w:sz w:val="26"/>
+          <w:szCs w:val="26"/>
+        </w:rPr>
+      </w:pPr>
+    </w:p>
+    <w:p>
+      <w:pPr>
+        <w:spacing w:line="360" w:lineRule="auto"/>
+        <w:jc w:val="both"/>
+        <w:rPr>
+          <w:rFonts w:asciiTheme="minorHAnsi" w:hAnsiTheme="minorHAnsi" w:cstheme="minorHAnsi"/>
+          <w:sz w:val="26"/>
+          <w:szCs w:val="26"/>
+        </w:rPr>
+      </w:pPr>
+      <w:r>
+        <w:rPr>
+          <w:rFonts w:asciiTheme="minorHAnsi" w:hAnsiTheme="minorHAnsi" w:cstheme="minorHAnsi"/>
+          <w:sz w:val="26"/>
+          <w:szCs w:val="26"/>
+        </w:rPr>
+        <w:t xml:space="preserve">    -- Cập nhật số lượng bài viết cho từng thể loại</w:t>
+      </w:r>
+    </w:p>
+    <w:p>
+      <w:pPr>
+        <w:spacing w:line="360" w:lineRule="auto"/>
+        <w:jc w:val="both"/>
+        <w:rPr>
+          <w:rFonts w:asciiTheme="minorHAnsi" w:hAnsiTheme="minorHAnsi" w:cstheme="minorHAnsi"/>
+          <w:sz w:val="26"/>
+          <w:szCs w:val="26"/>
+        </w:rPr>
+      </w:pPr>
+      <w:r>
+        <w:rPr>
+          <w:rFonts w:asciiTheme="minorHAnsi" w:hAnsiTheme="minorHAnsi" w:cstheme="minorHAnsi"/>
+          <w:sz w:val="26"/>
+          <w:szCs w:val="26"/>
+        </w:rPr>
+        <w:t xml:space="preserve">    INSERT INTO #TempTable (MaTheLoai, SoLuong)</w:t>
+      </w:r>
+    </w:p>
+    <w:p>
+      <w:pPr>
+        <w:spacing w:line="360" w:lineRule="auto"/>
+        <w:jc w:val="both"/>
+        <w:rPr>
+          <w:rFonts w:asciiTheme="minorHAnsi" w:hAnsiTheme="minorHAnsi" w:cstheme="minorHAnsi"/>
+          <w:sz w:val="26"/>
+          <w:szCs w:val="26"/>
+        </w:rPr>
+      </w:pPr>
+      <w:r>
+        <w:rPr>
+          <w:rFonts w:asciiTheme="minorHAnsi" w:hAnsiTheme="minorHAnsi" w:cstheme="minorHAnsi"/>
+          <w:sz w:val="26"/>
+          <w:szCs w:val="26"/>
+        </w:rPr>
+        <w:t xml:space="preserve">    SELECT</w:t>
+      </w:r>
+    </w:p>
+    <w:p>
+      <w:pPr>
+        <w:spacing w:line="360" w:lineRule="auto"/>
+        <w:jc w:val="both"/>
+        <w:rPr>
+          <w:rFonts w:asciiTheme="minorHAnsi" w:hAnsiTheme="minorHAnsi" w:cstheme="minorHAnsi"/>
+          <w:sz w:val="26"/>
+          <w:szCs w:val="26"/>
+        </w:rPr>
+      </w:pPr>
+      <w:r>
+        <w:rPr>
+          <w:rFonts w:asciiTheme="minorHAnsi" w:hAnsiTheme="minorHAnsi" w:cstheme="minorHAnsi"/>
+          <w:sz w:val="26"/>
+          <w:szCs w:val="26"/>
+        </w:rPr>
+        <w:t xml:space="preserve">        ma_tloai,</w:t>
+      </w:r>
+    </w:p>
+    <w:p>
+      <w:pPr>
+        <w:spacing w:line="360" w:lineRule="auto"/>
+        <w:jc w:val="both"/>
+        <w:rPr>
+          <w:rFonts w:asciiTheme="minorHAnsi" w:hAnsiTheme="minorHAnsi" w:cstheme="minorHAnsi"/>
+          <w:sz w:val="26"/>
+          <w:szCs w:val="26"/>
+        </w:rPr>
+      </w:pPr>
+      <w:r>
+        <w:rPr>
+          <w:rFonts w:asciiTheme="minorHAnsi" w:hAnsiTheme="minorHAnsi" w:cstheme="minorHAnsi"/>
+          <w:sz w:val="26"/>
+          <w:szCs w:val="26"/>
+        </w:rPr>
+        <w:t xml:space="preserve">        COUNT(*) AS SoLuong</w:t>
+      </w:r>
+    </w:p>
+    <w:p>
+      <w:pPr>
+        <w:spacing w:line="360" w:lineRule="auto"/>
+        <w:jc w:val="both"/>
+        <w:rPr>
+          <w:rFonts w:asciiTheme="minorHAnsi" w:hAnsiTheme="minorHAnsi" w:cstheme="minorHAnsi"/>
+          <w:sz w:val="26"/>
+          <w:szCs w:val="26"/>
+        </w:rPr>
+      </w:pPr>
+      <w:r>
+        <w:rPr>
+          <w:rFonts w:asciiTheme="minorHAnsi" w:hAnsiTheme="minorHAnsi" w:cstheme="minorHAnsi"/>
+          <w:sz w:val="26"/>
+          <w:szCs w:val="26"/>
+        </w:rPr>
+        <w:t xml:space="preserve">    FROM</w:t>
+      </w:r>
+    </w:p>
+    <w:p>
+      <w:pPr>
+        <w:spacing w:line="360" w:lineRule="auto"/>
+        <w:jc w:val="both"/>
+        <w:rPr>
+          <w:rFonts w:asciiTheme="minorHAnsi" w:hAnsiTheme="minorHAnsi" w:cstheme="minorHAnsi"/>
+          <w:sz w:val="26"/>
+          <w:szCs w:val="26"/>
+        </w:rPr>
+      </w:pPr>
+      <w:r>
+        <w:rPr>
+          <w:rFonts w:asciiTheme="minorHAnsi" w:hAnsiTheme="minorHAnsi" w:cstheme="minorHAnsi"/>
+          <w:sz w:val="26"/>
+          <w:szCs w:val="26"/>
+        </w:rPr>
+        <w:t xml:space="preserve">        baiviet</w:t>
+      </w:r>
+    </w:p>
+    <w:p>
+      <w:pPr>
+        <w:spacing w:line="360" w:lineRule="auto"/>
+        <w:jc w:val="both"/>
+        <w:rPr>
+          <w:rFonts w:asciiTheme="minorHAnsi" w:hAnsiTheme="minorHAnsi" w:cstheme="minorHAnsi"/>
+          <w:sz w:val="26"/>
+          <w:szCs w:val="26"/>
+        </w:rPr>
+      </w:pPr>
+      <w:r>
+        <w:rPr>
+          <w:rFonts w:asciiTheme="minorHAnsi" w:hAnsiTheme="minorHAnsi" w:cstheme="minorHAnsi"/>
+          <w:sz w:val="26"/>
+          <w:szCs w:val="26"/>
+        </w:rPr>
+        <w:t xml:space="preserve">    GROUP BY</w:t>
+      </w:r>
+    </w:p>
+    <w:p>
+      <w:pPr>
+        <w:spacing w:line="360" w:lineRule="auto"/>
+        <w:jc w:val="both"/>
+        <w:rPr>
+          <w:rFonts w:asciiTheme="minorHAnsi" w:hAnsiTheme="minorHAnsi" w:cstheme="minorHAnsi"/>
+          <w:sz w:val="26"/>
+          <w:szCs w:val="26"/>
+        </w:rPr>
+      </w:pPr>
+      <w:r>
+        <w:rPr>
+          <w:rFonts w:asciiTheme="minorHAnsi" w:hAnsiTheme="minorHAnsi" w:cstheme="minorHAnsi"/>
+          <w:sz w:val="26"/>
+          <w:szCs w:val="26"/>
+        </w:rPr>
+        <w:t xml:space="preserve">        ma_tloai;</w:t>
+      </w:r>
+    </w:p>
+    <w:p>
+      <w:pPr>
+        <w:spacing w:line="360" w:lineRule="auto"/>
+        <w:jc w:val="both"/>
+        <w:rPr>
+          <w:rFonts w:asciiTheme="minorHAnsi" w:hAnsiTheme="minorHAnsi" w:cstheme="minorHAnsi"/>
+          <w:sz w:val="26"/>
+          <w:szCs w:val="26"/>
+        </w:rPr>
+      </w:pPr>
+    </w:p>
+    <w:p>
+      <w:pPr>
+        <w:spacing w:line="360" w:lineRule="auto"/>
+        <w:jc w:val="both"/>
+        <w:rPr>
+          <w:rFonts w:asciiTheme="minorHAnsi" w:hAnsiTheme="minorHAnsi" w:cstheme="minorHAnsi"/>
+          <w:sz w:val="26"/>
+          <w:szCs w:val="26"/>
+        </w:rPr>
+      </w:pPr>
+      <w:r>
+        <w:rPr>
+          <w:rFonts w:asciiTheme="minorHAnsi" w:hAnsiTheme="minorHAnsi" w:cstheme="minorHAnsi"/>
+          <w:sz w:val="26"/>
+          <w:szCs w:val="26"/>
+        </w:rPr>
+        <w:t xml:space="preserve">    -- Update SLBaiViet trong bảng theloai</w:t>
+      </w:r>
+    </w:p>
+    <w:p>
+      <w:pPr>
+        <w:spacing w:line="360" w:lineRule="auto"/>
+        <w:jc w:val="both"/>
+        <w:rPr>
+          <w:rFonts w:asciiTheme="minorHAnsi" w:hAnsiTheme="minorHAnsi" w:cstheme="minorHAnsi"/>
+          <w:sz w:val="26"/>
+          <w:szCs w:val="26"/>
+        </w:rPr>
+      </w:pPr>
+      <w:r>
+        <w:rPr>
+          <w:rFonts w:asciiTheme="minorHAnsi" w:hAnsiTheme="minorHAnsi" w:cstheme="minorHAnsi"/>
+          <w:sz w:val="26"/>
+          <w:szCs w:val="26"/>
+        </w:rPr>
+        <w:t xml:space="preserve">    UPDATE tl</w:t>
+      </w:r>
+    </w:p>
+    <w:p>
+      <w:pPr>
+        <w:spacing w:line="360" w:lineRule="auto"/>
+        <w:jc w:val="both"/>
+        <w:rPr>
+          <w:rFonts w:asciiTheme="minorHAnsi" w:hAnsiTheme="minorHAnsi" w:cstheme="minorHAnsi"/>
+          <w:sz w:val="26"/>
+          <w:szCs w:val="26"/>
+        </w:rPr>
+      </w:pPr>
+      <w:r>
+        <w:rPr>
+          <w:rFonts w:asciiTheme="minorHAnsi" w:hAnsiTheme="minorHAnsi" w:cstheme="minorHAnsi"/>
+          <w:sz w:val="26"/>
+          <w:szCs w:val="26"/>
+        </w:rPr>
+        <w:t xml:space="preserve">    SET SLBaiViet = t.SoLuong</w:t>
+      </w:r>
+    </w:p>
+    <w:p>
+      <w:pPr>
+        <w:spacing w:line="360" w:lineRule="auto"/>
+        <w:jc w:val="both"/>
+        <w:rPr>
+          <w:rFonts w:asciiTheme="minorHAnsi" w:hAnsiTheme="minorHAnsi" w:cstheme="minorHAnsi"/>
+          <w:sz w:val="26"/>
+          <w:szCs w:val="26"/>
+        </w:rPr>
+      </w:pPr>
+      <w:r>
+        <w:rPr>
+          <w:rFonts w:asciiTheme="minorHAnsi" w:hAnsiTheme="minorHAnsi" w:cstheme="minorHAnsi"/>
+          <w:sz w:val="26"/>
+          <w:szCs w:val="26"/>
+        </w:rPr>
+        <w:t xml:space="preserve">    FROM theloai tl</w:t>
+      </w:r>
+    </w:p>
+    <w:p>
+      <w:pPr>
+        <w:spacing w:line="360" w:lineRule="auto"/>
+        <w:jc w:val="both"/>
+        <w:rPr>
+          <w:rFonts w:asciiTheme="minorHAnsi" w:hAnsiTheme="minorHAnsi" w:cstheme="minorHAnsi"/>
+          <w:sz w:val="26"/>
+          <w:szCs w:val="26"/>
+        </w:rPr>
+      </w:pPr>
+      <w:r>
+        <w:rPr>
+          <w:rFonts w:asciiTheme="minorHAnsi" w:hAnsiTheme="minorHAnsi" w:cstheme="minorHAnsi"/>
+          <w:sz w:val="26"/>
+          <w:szCs w:val="26"/>
+        </w:rPr>
+        <w:t xml:space="preserve">    INNER JOIN #TempTable t ON tl.ma_tloai = t.MaTheLoai;</w:t>
+      </w:r>
+    </w:p>
+    <w:p>
+      <w:pPr>
+        <w:spacing w:line="360" w:lineRule="auto"/>
+        <w:jc w:val="both"/>
+        <w:rPr>
+          <w:rFonts w:asciiTheme="minorHAnsi" w:hAnsiTheme="minorHAnsi" w:cstheme="minorHAnsi"/>
+          <w:sz w:val="26"/>
+          <w:szCs w:val="26"/>
+        </w:rPr>
+      </w:pPr>
+    </w:p>
+    <w:p>
+      <w:pPr>
+        <w:spacing w:line="360" w:lineRule="auto"/>
+        <w:jc w:val="both"/>
+        <w:rPr>
+          <w:rFonts w:asciiTheme="minorHAnsi" w:hAnsiTheme="minorHAnsi" w:cstheme="minorHAnsi"/>
+          <w:sz w:val="26"/>
+          <w:szCs w:val="26"/>
+        </w:rPr>
+      </w:pPr>
+      <w:r>
+        <w:rPr>
+          <w:rFonts w:asciiTheme="minorHAnsi" w:hAnsiTheme="minorHAnsi" w:cstheme="minorHAnsi"/>
+          <w:sz w:val="26"/>
+          <w:szCs w:val="26"/>
+        </w:rPr>
+        <w:t xml:space="preserve">    DROP TABLE #TempTable;</w:t>
+      </w:r>
+    </w:p>
+    <w:p>
+      <w:pPr>
+        <w:spacing w:line="360" w:lineRule="auto"/>
+        <w:jc w:val="both"/>
+        <w:rPr>
+          <w:rFonts w:asciiTheme="minorHAnsi" w:hAnsiTheme="minorHAnsi" w:cstheme="minorHAnsi"/>
+          <w:sz w:val="26"/>
+          <w:szCs w:val="26"/>
+        </w:rPr>
+      </w:pPr>
+      <w:r>
+        <w:rPr>
+          <w:rFonts w:asciiTheme="minorHAnsi" w:hAnsiTheme="minorHAnsi" w:cstheme="minorHAnsi"/>
+          <w:sz w:val="26"/>
+          <w:szCs w:val="26"/>
+        </w:rPr>
+        <w:lastRenderedPageBreak/>
+        <w:t>END;</w:t>
+      </w:r>
+    </w:p>
+    <w:p>
+      <w:pPr>
+        <w:spacing w:line="360" w:lineRule="auto"/>
+        <w:jc w:val="both"/>
+        <w:rPr>
+          <w:rFonts w:asciiTheme="minorHAnsi" w:hAnsiTheme="minorHAnsi" w:cstheme="minorHAnsi"/>
+          <w:sz w:val="26"/>
+          <w:szCs w:val="26"/>
+        </w:rPr>
+      </w:pPr>
+    </w:p>
+    <w:p>
+      <w:pPr>
+        <w:spacing w:line="360" w:lineRule="auto"/>
+        <w:jc w:val="both"/>
+        <w:rPr>
+          <w:rFonts w:asciiTheme="minorHAnsi" w:hAnsiTheme="minorHAnsi" w:cstheme="minorHAnsi"/>
+          <w:sz w:val="26"/>
+          <w:szCs w:val="26"/>
+        </w:rPr>
+      </w:pPr>
+    </w:p>
+    <w:p>
+      <w:pPr>
+        <w:spacing w:line="360" w:lineRule="auto"/>
+        <w:jc w:val="both"/>
+        <w:rPr>
+          <w:rFonts w:asciiTheme="minorHAnsi" w:hAnsiTheme="minorHAnsi" w:cstheme="minorHAnsi"/>
+          <w:sz w:val="26"/>
+          <w:szCs w:val="26"/>
+        </w:rPr>
+      </w:pPr>
     </w:p>
     <w:p>
       <w:pPr>
@@ -7777,7 +9763,7 @@
   <w:style w:type="paragraph" w:default="1" w:styleId="Normal">
     <w:name w:val="Normal"/>
     <w:qFormat/>
-    <w:rsid w:val="0094735C"/>
+    <w:rsid w:val="000506DE"/>
     <w:pPr>
       <w:widowControl w:val="0"/>
       <w:autoSpaceDE w:val="0"/>

</xml_diff>

<commit_message>
chỉnh sửa code thừa
</commit_message>
<xml_diff>
--- a/BTTH01_2023.docx
+++ b/BTTH01_2023.docx
@@ -424,7 +424,6 @@
         </w:rPr>
         <w:t xml:space="preserve">Thực hành PHP – MySQL với </w:t>
       </w:r>
-      <w:proofErr w:type="spellStart"/>
       <w:r>
         <w:rPr>
           <w:rFonts w:asciiTheme="minorHAnsi" w:hAnsiTheme="minorHAnsi" w:cstheme="minorHAnsi"/>
@@ -434,7 +433,6 @@
         </w:rPr>
         <w:t>phương</w:t>
       </w:r>
-      <w:proofErr w:type="spellEnd"/>
       <w:r>
         <w:rPr>
           <w:rFonts w:asciiTheme="minorHAnsi" w:hAnsiTheme="minorHAnsi" w:cstheme="minorHAnsi"/>
@@ -4387,36 +4385,6 @@
     </w:p>
     <w:p>
       <w:pPr>
-        <w:spacing w:before="240" w:line="360" w:lineRule="auto"/>
-        <w:jc w:val="both"/>
-        <w:rPr>
-          <w:rFonts w:asciiTheme="minorHAnsi" w:hAnsiTheme="minorHAnsi" w:cstheme="minorHAnsi"/>
-          <w:sz w:val="26"/>
-          <w:szCs w:val="26"/>
-        </w:rPr>
-      </w:pPr>
-      <w:r>
-        <w:rPr>
-          <w:rFonts w:asciiTheme="minorHAnsi" w:hAnsiTheme="minorHAnsi" w:cstheme="minorHAnsi"/>
-          <w:sz w:val="26"/>
-          <w:szCs w:val="26"/>
-        </w:rPr>
-        <w:t>SELECT tieude FROM baiviet INNER JOIN theloai ON baiviet.ma_tloai = theloai.ma_tloai WHERE theloai.ten_tloai = N'Nhạc trữ tình';</w:t>
-      </w:r>
-    </w:p>
-    <w:p>
-      <w:pPr>
-        <w:spacing w:before="240" w:line="360" w:lineRule="auto"/>
-        <w:jc w:val="both"/>
-        <w:rPr>
-          <w:rFonts w:asciiTheme="minorHAnsi" w:hAnsiTheme="minorHAnsi" w:cstheme="minorHAnsi"/>
-          <w:sz w:val="26"/>
-          <w:szCs w:val="26"/>
-        </w:rPr>
-      </w:pPr>
-    </w:p>
-    <w:p>
-      <w:pPr>
         <w:pStyle w:val="ListParagraph"/>
         <w:numPr>
           <w:ilvl w:val="1"/>
@@ -4471,34 +4439,6 @@
     </w:p>
     <w:p>
       <w:pPr>
-        <w:spacing w:line="360" w:lineRule="auto"/>
-        <w:jc w:val="both"/>
-        <w:rPr>
-          <w:rFonts w:asciiTheme="minorHAnsi" w:hAnsiTheme="minorHAnsi" w:cstheme="minorHAnsi"/>
-          <w:sz w:val="26"/>
-          <w:szCs w:val="26"/>
-        </w:rPr>
-      </w:pPr>
-      <w:r>
-        <w:rPr>
-          <w:rFonts w:asciiTheme="minorHAnsi" w:hAnsiTheme="minorHAnsi" w:cstheme="minorHAnsi"/>
-          <w:sz w:val="26"/>
-          <w:szCs w:val="26"/>
-        </w:rPr>
-        <w:t xml:space="preserve">SELECT tieude FROM baiviet INNER JOIN tacgia ON baiviet.ma_tgia = tacgia.ma_tgia WHERE </w:t>
-      </w:r>
-      <w:r>
-        <w:rPr>
-          <w:rFonts w:asciiTheme="minorHAnsi" w:hAnsiTheme="minorHAnsi" w:cstheme="minorHAnsi"/>
-          <w:sz w:val="26"/>
-          <w:szCs w:val="26"/>
-        </w:rPr>
-        <w:lastRenderedPageBreak/>
-        <w:t>tacgia.ten_tgia = N'Nhacvietplus';</w:t>
-      </w:r>
-    </w:p>
-    <w:p>
-      <w:pPr>
         <w:pStyle w:val="ListParagraph"/>
         <w:numPr>
           <w:ilvl w:val="1"/>
@@ -4553,36 +4493,6 @@
     </w:p>
     <w:p>
       <w:pPr>
-        <w:spacing w:line="360" w:lineRule="auto"/>
-        <w:jc w:val="both"/>
-        <w:rPr>
-          <w:rFonts w:asciiTheme="minorHAnsi" w:hAnsiTheme="minorHAnsi" w:cstheme="minorHAnsi"/>
-          <w:sz w:val="26"/>
-          <w:szCs w:val="26"/>
-        </w:rPr>
-      </w:pPr>
-      <w:r>
-        <w:rPr>
-          <w:rFonts w:asciiTheme="minorHAnsi" w:hAnsiTheme="minorHAnsi" w:cstheme="minorHAnsi"/>
-          <w:sz w:val="26"/>
-          <w:szCs w:val="26"/>
-        </w:rPr>
-        <w:t>SELECT ten_tloai FROM theloai LEFT JOIN baiviet ON theloai.ma_tloai = baiviet.ma_tloai WHERE baiviet.ma_bviet IS null;</w:t>
-      </w:r>
-    </w:p>
-    <w:p>
-      <w:pPr>
-        <w:spacing w:line="360" w:lineRule="auto"/>
-        <w:jc w:val="both"/>
-        <w:rPr>
-          <w:rFonts w:asciiTheme="minorHAnsi" w:hAnsiTheme="minorHAnsi" w:cstheme="minorHAnsi"/>
-          <w:sz w:val="26"/>
-          <w:szCs w:val="26"/>
-        </w:rPr>
-      </w:pPr>
-    </w:p>
-    <w:p>
-      <w:pPr>
         <w:pStyle w:val="ListParagraph"/>
         <w:numPr>
           <w:ilvl w:val="1"/>
@@ -4637,290 +4547,6 @@
     </w:p>
     <w:p>
       <w:pPr>
-        <w:spacing w:line="360" w:lineRule="auto"/>
-        <w:jc w:val="both"/>
-        <w:rPr>
-          <w:rFonts w:asciiTheme="minorHAnsi" w:hAnsiTheme="minorHAnsi" w:cstheme="minorHAnsi"/>
-          <w:sz w:val="26"/>
-          <w:szCs w:val="26"/>
-        </w:rPr>
-      </w:pPr>
-      <w:r>
-        <w:rPr>
-          <w:rFonts w:asciiTheme="minorHAnsi" w:hAnsiTheme="minorHAnsi" w:cstheme="minorHAnsi"/>
-          <w:sz w:val="26"/>
-          <w:szCs w:val="26"/>
-        </w:rPr>
-        <w:t>SELECT</w:t>
-      </w:r>
-    </w:p>
-    <w:p>
-      <w:pPr>
-        <w:spacing w:line="360" w:lineRule="auto"/>
-        <w:jc w:val="both"/>
-        <w:rPr>
-          <w:rFonts w:asciiTheme="minorHAnsi" w:hAnsiTheme="minorHAnsi" w:cstheme="minorHAnsi"/>
-          <w:sz w:val="26"/>
-          <w:szCs w:val="26"/>
-        </w:rPr>
-      </w:pPr>
-      <w:r>
-        <w:rPr>
-          <w:rFonts w:asciiTheme="minorHAnsi" w:hAnsiTheme="minorHAnsi" w:cstheme="minorHAnsi"/>
-          <w:sz w:val="26"/>
-          <w:szCs w:val="26"/>
-        </w:rPr>
-        <w:t>baiviet.ma_bviet AS 'Mã bài viết',</w:t>
-      </w:r>
-    </w:p>
-    <w:p>
-      <w:pPr>
-        <w:spacing w:line="360" w:lineRule="auto"/>
-        <w:jc w:val="both"/>
-        <w:rPr>
-          <w:rFonts w:asciiTheme="minorHAnsi" w:hAnsiTheme="minorHAnsi" w:cstheme="minorHAnsi"/>
-          <w:sz w:val="26"/>
-          <w:szCs w:val="26"/>
-        </w:rPr>
-      </w:pPr>
-      <w:r>
-        <w:rPr>
-          <w:rFonts w:asciiTheme="minorHAnsi" w:hAnsiTheme="minorHAnsi" w:cstheme="minorHAnsi"/>
-          <w:sz w:val="26"/>
-          <w:szCs w:val="26"/>
-        </w:rPr>
-        <w:t xml:space="preserve">    baiviet.tieude AS 'Tên bài viết',</w:t>
-      </w:r>
-    </w:p>
-    <w:p>
-      <w:pPr>
-        <w:spacing w:line="360" w:lineRule="auto"/>
-        <w:jc w:val="both"/>
-        <w:rPr>
-          <w:rFonts w:asciiTheme="minorHAnsi" w:hAnsiTheme="minorHAnsi" w:cstheme="minorHAnsi"/>
-          <w:sz w:val="26"/>
-          <w:szCs w:val="26"/>
-        </w:rPr>
-      </w:pPr>
-      <w:r>
-        <w:rPr>
-          <w:rFonts w:asciiTheme="minorHAnsi" w:hAnsiTheme="minorHAnsi" w:cstheme="minorHAnsi"/>
-          <w:sz w:val="26"/>
-          <w:szCs w:val="26"/>
-        </w:rPr>
-        <w:t xml:space="preserve">    baiviet.ten_bhat AS 'Tên bài hát',</w:t>
-      </w:r>
-    </w:p>
-    <w:p>
-      <w:pPr>
-        <w:spacing w:line="360" w:lineRule="auto"/>
-        <w:jc w:val="both"/>
-        <w:rPr>
-          <w:rFonts w:asciiTheme="minorHAnsi" w:hAnsiTheme="minorHAnsi" w:cstheme="minorHAnsi"/>
-          <w:sz w:val="26"/>
-          <w:szCs w:val="26"/>
-        </w:rPr>
-      </w:pPr>
-      <w:r>
-        <w:rPr>
-          <w:rFonts w:asciiTheme="minorHAnsi" w:hAnsiTheme="minorHAnsi" w:cstheme="minorHAnsi"/>
-          <w:sz w:val="26"/>
-          <w:szCs w:val="26"/>
-        </w:rPr>
-        <w:t xml:space="preserve">    tacgia.ten_tgia AS 'Tên tác giả',</w:t>
-      </w:r>
-    </w:p>
-    <w:p>
-      <w:pPr>
-        <w:spacing w:line="360" w:lineRule="auto"/>
-        <w:jc w:val="both"/>
-        <w:rPr>
-          <w:rFonts w:asciiTheme="minorHAnsi" w:hAnsiTheme="minorHAnsi" w:cstheme="minorHAnsi"/>
-          <w:sz w:val="26"/>
-          <w:szCs w:val="26"/>
-        </w:rPr>
-      </w:pPr>
-      <w:r>
-        <w:rPr>
-          <w:rFonts w:asciiTheme="minorHAnsi" w:hAnsiTheme="minorHAnsi" w:cstheme="minorHAnsi"/>
-          <w:sz w:val="26"/>
-          <w:szCs w:val="26"/>
-        </w:rPr>
-        <w:t xml:space="preserve">    theloai.ten_tloai AS 'Tên thể loại',</w:t>
-      </w:r>
-    </w:p>
-    <w:p>
-      <w:pPr>
-        <w:spacing w:line="360" w:lineRule="auto"/>
-        <w:jc w:val="both"/>
-        <w:rPr>
-          <w:rFonts w:asciiTheme="minorHAnsi" w:hAnsiTheme="minorHAnsi" w:cstheme="minorHAnsi"/>
-          <w:sz w:val="26"/>
-          <w:szCs w:val="26"/>
-        </w:rPr>
-      </w:pPr>
-      <w:r>
-        <w:rPr>
-          <w:rFonts w:asciiTheme="minorHAnsi" w:hAnsiTheme="minorHAnsi" w:cstheme="minorHAnsi"/>
-          <w:sz w:val="26"/>
-          <w:szCs w:val="26"/>
-        </w:rPr>
-        <w:t xml:space="preserve">    baiviet.ngayviet AS 'Ngày viết'</w:t>
-      </w:r>
-    </w:p>
-    <w:p>
-      <w:pPr>
-        <w:spacing w:line="360" w:lineRule="auto"/>
-        <w:jc w:val="both"/>
-        <w:rPr>
-          <w:rFonts w:asciiTheme="minorHAnsi" w:hAnsiTheme="minorHAnsi" w:cstheme="minorHAnsi"/>
-          <w:sz w:val="26"/>
-          <w:szCs w:val="26"/>
-          <w:lang w:val="en-US"/>
-        </w:rPr>
-      </w:pPr>
-      <w:r>
-        <w:rPr>
-          <w:rFonts w:asciiTheme="minorHAnsi" w:hAnsiTheme="minorHAnsi" w:cstheme="minorHAnsi"/>
-          <w:sz w:val="26"/>
-          <w:szCs w:val="26"/>
-        </w:rPr>
-        <w:t>FROM baiviet</w:t>
-      </w:r>
-      <w:r>
-        <w:rPr>
-          <w:rFonts w:asciiTheme="minorHAnsi" w:hAnsiTheme="minorHAnsi" w:cstheme="minorHAnsi"/>
-          <w:sz w:val="26"/>
-          <w:szCs w:val="26"/>
-          <w:lang w:val="en-US"/>
-        </w:rPr>
-        <w:t xml:space="preserve">, </w:t>
-      </w:r>
-      <w:proofErr w:type="spellStart"/>
-      <w:r>
-        <w:rPr>
-          <w:rFonts w:asciiTheme="minorHAnsi" w:hAnsiTheme="minorHAnsi" w:cstheme="minorHAnsi"/>
-          <w:sz w:val="26"/>
-          <w:szCs w:val="26"/>
-          <w:lang w:val="en-US"/>
-        </w:rPr>
-        <w:t>theloai</w:t>
-      </w:r>
-      <w:proofErr w:type="spellEnd"/>
-      <w:r>
-        <w:rPr>
-          <w:rFonts w:asciiTheme="minorHAnsi" w:hAnsiTheme="minorHAnsi" w:cstheme="minorHAnsi"/>
-          <w:sz w:val="26"/>
-          <w:szCs w:val="26"/>
-          <w:lang w:val="en-US"/>
-        </w:rPr>
-        <w:t xml:space="preserve">, </w:t>
-      </w:r>
-      <w:proofErr w:type="spellStart"/>
-      <w:r>
-        <w:rPr>
-          <w:rFonts w:asciiTheme="minorHAnsi" w:hAnsiTheme="minorHAnsi" w:cstheme="minorHAnsi"/>
-          <w:sz w:val="26"/>
-          <w:szCs w:val="26"/>
-          <w:lang w:val="en-US"/>
-        </w:rPr>
-        <w:t>tacgia</w:t>
-      </w:r>
-      <w:proofErr w:type="spellEnd"/>
-      <w:r>
-        <w:rPr>
-          <w:rFonts w:asciiTheme="minorHAnsi" w:hAnsiTheme="minorHAnsi" w:cstheme="minorHAnsi"/>
-          <w:sz w:val="26"/>
-          <w:szCs w:val="26"/>
-          <w:lang w:val="en-US"/>
-        </w:rPr>
-        <w:t xml:space="preserve"> where </w:t>
-      </w:r>
-      <w:proofErr w:type="spellStart"/>
-      <w:r>
-        <w:rPr>
-          <w:rFonts w:asciiTheme="minorHAnsi" w:hAnsiTheme="minorHAnsi" w:cstheme="minorHAnsi"/>
-          <w:sz w:val="26"/>
-          <w:szCs w:val="26"/>
-          <w:lang w:val="en-US"/>
-        </w:rPr>
-        <w:t>baiviet.ma_tgia</w:t>
-      </w:r>
-      <w:proofErr w:type="spellEnd"/>
-      <w:r>
-        <w:rPr>
-          <w:rFonts w:asciiTheme="minorHAnsi" w:hAnsiTheme="minorHAnsi" w:cstheme="minorHAnsi"/>
-          <w:sz w:val="26"/>
-          <w:szCs w:val="26"/>
-          <w:lang w:val="en-US"/>
-        </w:rPr>
-        <w:t xml:space="preserve"> = </w:t>
-      </w:r>
-      <w:proofErr w:type="spellStart"/>
-      <w:r>
-        <w:rPr>
-          <w:rFonts w:asciiTheme="minorHAnsi" w:hAnsiTheme="minorHAnsi" w:cstheme="minorHAnsi"/>
-          <w:sz w:val="26"/>
-          <w:szCs w:val="26"/>
-          <w:lang w:val="en-US"/>
-        </w:rPr>
-        <w:t>tacgia.ma_tacgia</w:t>
-      </w:r>
-      <w:proofErr w:type="spellEnd"/>
-      <w:r>
-        <w:rPr>
-          <w:rFonts w:asciiTheme="minorHAnsi" w:hAnsiTheme="minorHAnsi" w:cstheme="minorHAnsi"/>
-          <w:sz w:val="26"/>
-          <w:szCs w:val="26"/>
-          <w:lang w:val="en-US"/>
-        </w:rPr>
-        <w:t xml:space="preserve"> and </w:t>
-      </w:r>
-      <w:proofErr w:type="spellStart"/>
-      <w:r>
-        <w:rPr>
-          <w:rFonts w:asciiTheme="minorHAnsi" w:hAnsiTheme="minorHAnsi" w:cstheme="minorHAnsi"/>
-          <w:sz w:val="26"/>
-          <w:szCs w:val="26"/>
-          <w:lang w:val="en-US"/>
-        </w:rPr>
-        <w:t>baiviet.ma_tloai</w:t>
-      </w:r>
-      <w:proofErr w:type="spellEnd"/>
-      <w:r>
-        <w:rPr>
-          <w:rFonts w:asciiTheme="minorHAnsi" w:hAnsiTheme="minorHAnsi" w:cstheme="minorHAnsi"/>
-          <w:sz w:val="26"/>
-          <w:szCs w:val="26"/>
-          <w:lang w:val="en-US"/>
-        </w:rPr>
-        <w:t xml:space="preserve"> = </w:t>
-      </w:r>
-      <w:proofErr w:type="spellStart"/>
-      <w:r>
-        <w:rPr>
-          <w:rFonts w:asciiTheme="minorHAnsi" w:hAnsiTheme="minorHAnsi" w:cstheme="minorHAnsi"/>
-          <w:sz w:val="26"/>
-          <w:szCs w:val="26"/>
-          <w:lang w:val="en-US"/>
-        </w:rPr>
-        <w:t>theloai.ma_tloai</w:t>
-      </w:r>
-      <w:proofErr w:type="spellEnd"/>
-    </w:p>
-    <w:p>
-      <w:pPr>
-        <w:spacing w:line="360" w:lineRule="auto"/>
-        <w:jc w:val="both"/>
-        <w:rPr>
-          <w:rFonts w:asciiTheme="minorHAnsi" w:hAnsiTheme="minorHAnsi" w:cstheme="minorHAnsi"/>
-          <w:sz w:val="26"/>
-          <w:szCs w:val="26"/>
-        </w:rPr>
-      </w:pPr>
-    </w:p>
-    <w:p>
-      <w:pPr>
         <w:pStyle w:val="ListParagraph"/>
         <w:numPr>
           <w:ilvl w:val="1"/>
@@ -4975,226 +4601,6 @@
     </w:p>
     <w:p>
       <w:pPr>
-        <w:spacing w:line="360" w:lineRule="auto"/>
-        <w:jc w:val="both"/>
-        <w:rPr>
-          <w:rFonts w:asciiTheme="minorHAnsi" w:hAnsiTheme="minorHAnsi" w:cstheme="minorHAnsi"/>
-          <w:sz w:val="26"/>
-          <w:szCs w:val="26"/>
-        </w:rPr>
-      </w:pPr>
-      <w:r>
-        <w:rPr>
-          <w:rFonts w:asciiTheme="minorHAnsi" w:hAnsiTheme="minorHAnsi" w:cstheme="minorHAnsi"/>
-          <w:sz w:val="26"/>
-          <w:szCs w:val="26"/>
-        </w:rPr>
-        <w:t xml:space="preserve">SELECT </w:t>
-      </w:r>
-    </w:p>
-    <w:p>
-      <w:pPr>
-        <w:spacing w:line="360" w:lineRule="auto"/>
-        <w:jc w:val="both"/>
-        <w:rPr>
-          <w:rFonts w:asciiTheme="minorHAnsi" w:hAnsiTheme="minorHAnsi" w:cstheme="minorHAnsi"/>
-          <w:sz w:val="26"/>
-          <w:szCs w:val="26"/>
-        </w:rPr>
-      </w:pPr>
-      <w:r>
-        <w:rPr>
-          <w:rFonts w:asciiTheme="minorHAnsi" w:hAnsiTheme="minorHAnsi" w:cstheme="minorHAnsi"/>
-          <w:sz w:val="26"/>
-          <w:szCs w:val="26"/>
-        </w:rPr>
-        <w:t xml:space="preserve">    theloai.ten_tloai AS 'Thể loại',</w:t>
-      </w:r>
-    </w:p>
-    <w:p>
-      <w:pPr>
-        <w:spacing w:line="360" w:lineRule="auto"/>
-        <w:jc w:val="both"/>
-        <w:rPr>
-          <w:rFonts w:asciiTheme="minorHAnsi" w:hAnsiTheme="minorHAnsi" w:cstheme="minorHAnsi"/>
-          <w:sz w:val="26"/>
-          <w:szCs w:val="26"/>
-        </w:rPr>
-      </w:pPr>
-      <w:r>
-        <w:rPr>
-          <w:rFonts w:asciiTheme="minorHAnsi" w:hAnsiTheme="minorHAnsi" w:cstheme="minorHAnsi"/>
-          <w:sz w:val="26"/>
-          <w:szCs w:val="26"/>
-        </w:rPr>
-        <w:t xml:space="preserve">    COUNT(baiviet.ma_bviet) AS 'Số bài viết'</w:t>
-      </w:r>
-    </w:p>
-    <w:p>
-      <w:pPr>
-        <w:spacing w:line="360" w:lineRule="auto"/>
-        <w:jc w:val="both"/>
-        <w:rPr>
-          <w:rFonts w:asciiTheme="minorHAnsi" w:hAnsiTheme="minorHAnsi" w:cstheme="minorHAnsi"/>
-          <w:sz w:val="26"/>
-          <w:szCs w:val="26"/>
-        </w:rPr>
-      </w:pPr>
-      <w:r>
-        <w:rPr>
-          <w:rFonts w:asciiTheme="minorHAnsi" w:hAnsiTheme="minorHAnsi" w:cstheme="minorHAnsi"/>
-          <w:sz w:val="26"/>
-          <w:szCs w:val="26"/>
-        </w:rPr>
-        <w:t xml:space="preserve">FROM </w:t>
-      </w:r>
-    </w:p>
-    <w:p>
-      <w:pPr>
-        <w:spacing w:line="360" w:lineRule="auto"/>
-        <w:jc w:val="both"/>
-        <w:rPr>
-          <w:rFonts w:asciiTheme="minorHAnsi" w:hAnsiTheme="minorHAnsi" w:cstheme="minorHAnsi"/>
-          <w:sz w:val="26"/>
-          <w:szCs w:val="26"/>
-        </w:rPr>
-      </w:pPr>
-      <w:r>
-        <w:rPr>
-          <w:rFonts w:asciiTheme="minorHAnsi" w:hAnsiTheme="minorHAnsi" w:cstheme="minorHAnsi"/>
-          <w:sz w:val="26"/>
-          <w:szCs w:val="26"/>
-        </w:rPr>
-        <w:t xml:space="preserve">    theloai</w:t>
-      </w:r>
-    </w:p>
-    <w:p>
-      <w:pPr>
-        <w:spacing w:line="360" w:lineRule="auto"/>
-        <w:jc w:val="both"/>
-        <w:rPr>
-          <w:rFonts w:asciiTheme="minorHAnsi" w:hAnsiTheme="minorHAnsi" w:cstheme="minorHAnsi"/>
-          <w:sz w:val="26"/>
-          <w:szCs w:val="26"/>
-        </w:rPr>
-      </w:pPr>
-      <w:r>
-        <w:rPr>
-          <w:rFonts w:asciiTheme="minorHAnsi" w:hAnsiTheme="minorHAnsi" w:cstheme="minorHAnsi"/>
-          <w:sz w:val="26"/>
-          <w:szCs w:val="26"/>
-        </w:rPr>
-        <w:t>LEFT JOIN baiviet ON theloai.ma_tloai = baiviet.ma_tloai</w:t>
-      </w:r>
-    </w:p>
-    <w:p>
-      <w:pPr>
-        <w:spacing w:line="360" w:lineRule="auto"/>
-        <w:jc w:val="both"/>
-        <w:rPr>
-          <w:rFonts w:asciiTheme="minorHAnsi" w:hAnsiTheme="minorHAnsi" w:cstheme="minorHAnsi"/>
-          <w:sz w:val="26"/>
-          <w:szCs w:val="26"/>
-        </w:rPr>
-      </w:pPr>
-      <w:r>
-        <w:rPr>
-          <w:rFonts w:asciiTheme="minorHAnsi" w:hAnsiTheme="minorHAnsi" w:cstheme="minorHAnsi"/>
-          <w:sz w:val="26"/>
-          <w:szCs w:val="26"/>
-        </w:rPr>
-        <w:t xml:space="preserve">GROUP BY </w:t>
-      </w:r>
-    </w:p>
-    <w:p>
-      <w:pPr>
-        <w:spacing w:line="360" w:lineRule="auto"/>
-        <w:jc w:val="both"/>
-        <w:rPr>
-          <w:rFonts w:asciiTheme="minorHAnsi" w:hAnsiTheme="minorHAnsi" w:cstheme="minorHAnsi"/>
-          <w:sz w:val="26"/>
-          <w:szCs w:val="26"/>
-        </w:rPr>
-      </w:pPr>
-      <w:r>
-        <w:rPr>
-          <w:rFonts w:asciiTheme="minorHAnsi" w:hAnsiTheme="minorHAnsi" w:cstheme="minorHAnsi"/>
-          <w:sz w:val="26"/>
-          <w:szCs w:val="26"/>
-        </w:rPr>
-        <w:t xml:space="preserve">    theloai.ten_tloai</w:t>
-      </w:r>
-    </w:p>
-    <w:p>
-      <w:pPr>
-        <w:spacing w:line="360" w:lineRule="auto"/>
-        <w:jc w:val="both"/>
-        <w:rPr>
-          <w:rFonts w:asciiTheme="minorHAnsi" w:hAnsiTheme="minorHAnsi" w:cstheme="minorHAnsi"/>
-          <w:sz w:val="26"/>
-          <w:szCs w:val="26"/>
-        </w:rPr>
-      </w:pPr>
-      <w:r>
-        <w:rPr>
-          <w:rFonts w:asciiTheme="minorHAnsi" w:hAnsiTheme="minorHAnsi" w:cstheme="minorHAnsi"/>
-          <w:sz w:val="26"/>
-          <w:szCs w:val="26"/>
-        </w:rPr>
-        <w:t xml:space="preserve">ORDER BY </w:t>
-      </w:r>
-    </w:p>
-    <w:p>
-      <w:pPr>
-        <w:spacing w:line="360" w:lineRule="auto"/>
-        <w:jc w:val="both"/>
-        <w:rPr>
-          <w:rFonts w:asciiTheme="minorHAnsi" w:hAnsiTheme="minorHAnsi" w:cstheme="minorHAnsi"/>
-          <w:sz w:val="26"/>
-          <w:szCs w:val="26"/>
-        </w:rPr>
-      </w:pPr>
-      <w:r>
-        <w:rPr>
-          <w:rFonts w:asciiTheme="minorHAnsi" w:hAnsiTheme="minorHAnsi" w:cstheme="minorHAnsi"/>
-          <w:sz w:val="26"/>
-          <w:szCs w:val="26"/>
-        </w:rPr>
-        <w:t xml:space="preserve">    COUNT(baiviet.ma_bviet) DESC</w:t>
-      </w:r>
-    </w:p>
-    <w:p>
-      <w:pPr>
-        <w:spacing w:line="360" w:lineRule="auto"/>
-        <w:jc w:val="both"/>
-        <w:rPr>
-          <w:rFonts w:asciiTheme="minorHAnsi" w:hAnsiTheme="minorHAnsi" w:cstheme="minorHAnsi"/>
-          <w:sz w:val="26"/>
-          <w:szCs w:val="26"/>
-        </w:rPr>
-      </w:pPr>
-      <w:r>
-        <w:rPr>
-          <w:rFonts w:asciiTheme="minorHAnsi" w:hAnsiTheme="minorHAnsi" w:cstheme="minorHAnsi"/>
-          <w:sz w:val="26"/>
-          <w:szCs w:val="26"/>
-        </w:rPr>
-        <w:t>LIMIT 1;</w:t>
-      </w:r>
-    </w:p>
-    <w:p>
-      <w:pPr>
-        <w:spacing w:line="360" w:lineRule="auto"/>
-        <w:jc w:val="both"/>
-        <w:rPr>
-          <w:rFonts w:asciiTheme="minorHAnsi" w:hAnsiTheme="minorHAnsi" w:cstheme="minorHAnsi"/>
-          <w:sz w:val="26"/>
-          <w:szCs w:val="26"/>
-        </w:rPr>
-      </w:pPr>
-    </w:p>
-    <w:p>
-      <w:pPr>
         <w:pStyle w:val="ListParagraph"/>
         <w:numPr>
           <w:ilvl w:val="1"/>
@@ -5249,226 +4655,6 @@
     </w:p>
     <w:p>
       <w:pPr>
-        <w:spacing w:line="360" w:lineRule="auto"/>
-        <w:jc w:val="both"/>
-        <w:rPr>
-          <w:rFonts w:asciiTheme="minorHAnsi" w:hAnsiTheme="minorHAnsi" w:cstheme="minorHAnsi"/>
-          <w:sz w:val="26"/>
-          <w:szCs w:val="26"/>
-        </w:rPr>
-      </w:pPr>
-    </w:p>
-    <w:p>
-      <w:pPr>
-        <w:spacing w:line="360" w:lineRule="auto"/>
-        <w:jc w:val="both"/>
-        <w:rPr>
-          <w:rFonts w:asciiTheme="minorHAnsi" w:hAnsiTheme="minorHAnsi" w:cstheme="minorHAnsi"/>
-          <w:sz w:val="26"/>
-          <w:szCs w:val="26"/>
-        </w:rPr>
-      </w:pPr>
-      <w:r>
-        <w:rPr>
-          <w:rFonts w:asciiTheme="minorHAnsi" w:hAnsiTheme="minorHAnsi" w:cstheme="minorHAnsi"/>
-          <w:sz w:val="26"/>
-          <w:szCs w:val="26"/>
-        </w:rPr>
-        <w:t xml:space="preserve">SELECT </w:t>
-      </w:r>
-    </w:p>
-    <w:p>
-      <w:pPr>
-        <w:spacing w:line="360" w:lineRule="auto"/>
-        <w:jc w:val="both"/>
-        <w:rPr>
-          <w:rFonts w:asciiTheme="minorHAnsi" w:hAnsiTheme="minorHAnsi" w:cstheme="minorHAnsi"/>
-          <w:sz w:val="26"/>
-          <w:szCs w:val="26"/>
-        </w:rPr>
-      </w:pPr>
-      <w:r>
-        <w:rPr>
-          <w:rFonts w:asciiTheme="minorHAnsi" w:hAnsiTheme="minorHAnsi" w:cstheme="minorHAnsi"/>
-          <w:sz w:val="26"/>
-          <w:szCs w:val="26"/>
-        </w:rPr>
-        <w:t xml:space="preserve">    tacgia.ten_tgia AS 'Tác giả',</w:t>
-      </w:r>
-    </w:p>
-    <w:p>
-      <w:pPr>
-        <w:spacing w:line="360" w:lineRule="auto"/>
-        <w:jc w:val="both"/>
-        <w:rPr>
-          <w:rFonts w:asciiTheme="minorHAnsi" w:hAnsiTheme="minorHAnsi" w:cstheme="minorHAnsi"/>
-          <w:sz w:val="26"/>
-          <w:szCs w:val="26"/>
-        </w:rPr>
-      </w:pPr>
-      <w:r>
-        <w:rPr>
-          <w:rFonts w:asciiTheme="minorHAnsi" w:hAnsiTheme="minorHAnsi" w:cstheme="minorHAnsi"/>
-          <w:sz w:val="26"/>
-          <w:szCs w:val="26"/>
-        </w:rPr>
-        <w:t xml:space="preserve">    COUNT(baiviet.ma_bviet) AS 'Số bài viết'</w:t>
-      </w:r>
-    </w:p>
-    <w:p>
-      <w:pPr>
-        <w:spacing w:line="360" w:lineRule="auto"/>
-        <w:jc w:val="both"/>
-        <w:rPr>
-          <w:rFonts w:asciiTheme="minorHAnsi" w:hAnsiTheme="minorHAnsi" w:cstheme="minorHAnsi"/>
-          <w:sz w:val="26"/>
-          <w:szCs w:val="26"/>
-        </w:rPr>
-      </w:pPr>
-      <w:r>
-        <w:rPr>
-          <w:rFonts w:asciiTheme="minorHAnsi" w:hAnsiTheme="minorHAnsi" w:cstheme="minorHAnsi"/>
-          <w:sz w:val="26"/>
-          <w:szCs w:val="26"/>
-        </w:rPr>
-        <w:t xml:space="preserve">FROM </w:t>
-      </w:r>
-    </w:p>
-    <w:p>
-      <w:pPr>
-        <w:spacing w:line="360" w:lineRule="auto"/>
-        <w:jc w:val="both"/>
-        <w:rPr>
-          <w:rFonts w:asciiTheme="minorHAnsi" w:hAnsiTheme="minorHAnsi" w:cstheme="minorHAnsi"/>
-          <w:sz w:val="26"/>
-          <w:szCs w:val="26"/>
-        </w:rPr>
-      </w:pPr>
-      <w:r>
-        <w:rPr>
-          <w:rFonts w:asciiTheme="minorHAnsi" w:hAnsiTheme="minorHAnsi" w:cstheme="minorHAnsi"/>
-          <w:sz w:val="26"/>
-          <w:szCs w:val="26"/>
-        </w:rPr>
-        <w:t xml:space="preserve">    tacgia</w:t>
-      </w:r>
-    </w:p>
-    <w:p>
-      <w:pPr>
-        <w:spacing w:line="360" w:lineRule="auto"/>
-        <w:jc w:val="both"/>
-        <w:rPr>
-          <w:rFonts w:asciiTheme="minorHAnsi" w:hAnsiTheme="minorHAnsi" w:cstheme="minorHAnsi"/>
-          <w:sz w:val="26"/>
-          <w:szCs w:val="26"/>
-        </w:rPr>
-      </w:pPr>
-      <w:r>
-        <w:rPr>
-          <w:rFonts w:asciiTheme="minorHAnsi" w:hAnsiTheme="minorHAnsi" w:cstheme="minorHAnsi"/>
-          <w:sz w:val="26"/>
-          <w:szCs w:val="26"/>
-        </w:rPr>
-        <w:t>LEFT JOIN baiviet ON tacgia.ma_tgia = baiviet.ma_tgia</w:t>
-      </w:r>
-    </w:p>
-    <w:p>
-      <w:pPr>
-        <w:spacing w:line="360" w:lineRule="auto"/>
-        <w:jc w:val="both"/>
-        <w:rPr>
-          <w:rFonts w:asciiTheme="minorHAnsi" w:hAnsiTheme="minorHAnsi" w:cstheme="minorHAnsi"/>
-          <w:sz w:val="26"/>
-          <w:szCs w:val="26"/>
-        </w:rPr>
-      </w:pPr>
-      <w:r>
-        <w:rPr>
-          <w:rFonts w:asciiTheme="minorHAnsi" w:hAnsiTheme="minorHAnsi" w:cstheme="minorHAnsi"/>
-          <w:sz w:val="26"/>
-          <w:szCs w:val="26"/>
-        </w:rPr>
-        <w:t xml:space="preserve">GROUP BY </w:t>
-      </w:r>
-    </w:p>
-    <w:p>
-      <w:pPr>
-        <w:spacing w:line="360" w:lineRule="auto"/>
-        <w:jc w:val="both"/>
-        <w:rPr>
-          <w:rFonts w:asciiTheme="minorHAnsi" w:hAnsiTheme="minorHAnsi" w:cstheme="minorHAnsi"/>
-          <w:sz w:val="26"/>
-          <w:szCs w:val="26"/>
-        </w:rPr>
-      </w:pPr>
-      <w:r>
-        <w:rPr>
-          <w:rFonts w:asciiTheme="minorHAnsi" w:hAnsiTheme="minorHAnsi" w:cstheme="minorHAnsi"/>
-          <w:sz w:val="26"/>
-          <w:szCs w:val="26"/>
-        </w:rPr>
-        <w:t xml:space="preserve">    tacgia.ten_tgia</w:t>
-      </w:r>
-    </w:p>
-    <w:p>
-      <w:pPr>
-        <w:spacing w:line="360" w:lineRule="auto"/>
-        <w:jc w:val="both"/>
-        <w:rPr>
-          <w:rFonts w:asciiTheme="minorHAnsi" w:hAnsiTheme="minorHAnsi" w:cstheme="minorHAnsi"/>
-          <w:sz w:val="26"/>
-          <w:szCs w:val="26"/>
-        </w:rPr>
-      </w:pPr>
-      <w:r>
-        <w:rPr>
-          <w:rFonts w:asciiTheme="minorHAnsi" w:hAnsiTheme="minorHAnsi" w:cstheme="minorHAnsi"/>
-          <w:sz w:val="26"/>
-          <w:szCs w:val="26"/>
-        </w:rPr>
-        <w:t xml:space="preserve">ORDER BY </w:t>
-      </w:r>
-    </w:p>
-    <w:p>
-      <w:pPr>
-        <w:spacing w:line="360" w:lineRule="auto"/>
-        <w:jc w:val="both"/>
-        <w:rPr>
-          <w:rFonts w:asciiTheme="minorHAnsi" w:hAnsiTheme="minorHAnsi" w:cstheme="minorHAnsi"/>
-          <w:sz w:val="26"/>
-          <w:szCs w:val="26"/>
-        </w:rPr>
-      </w:pPr>
-      <w:r>
-        <w:rPr>
-          <w:rFonts w:asciiTheme="minorHAnsi" w:hAnsiTheme="minorHAnsi" w:cstheme="minorHAnsi"/>
-          <w:sz w:val="26"/>
-          <w:szCs w:val="26"/>
-        </w:rPr>
-        <w:t xml:space="preserve">    COUNT(baiviet.ma_bviet) DESC</w:t>
-      </w:r>
-    </w:p>
-    <w:p>
-      <w:pPr>
-        <w:spacing w:line="360" w:lineRule="auto"/>
-        <w:jc w:val="both"/>
-        <w:rPr>
-          <w:rFonts w:asciiTheme="minorHAnsi" w:hAnsiTheme="minorHAnsi" w:cstheme="minorHAnsi"/>
-          <w:sz w:val="26"/>
-          <w:szCs w:val="26"/>
-        </w:rPr>
-      </w:pPr>
-      <w:r>
-        <w:rPr>
-          <w:rFonts w:asciiTheme="minorHAnsi" w:hAnsiTheme="minorHAnsi" w:cstheme="minorHAnsi"/>
-          <w:sz w:val="26"/>
-          <w:szCs w:val="26"/>
-        </w:rPr>
-        <w:t>LIMIT 2;</w:t>
-      </w:r>
-    </w:p>
-    <w:p>
-      <w:pPr>
         <w:pStyle w:val="ListParagraph"/>
         <w:numPr>
           <w:ilvl w:val="1"/>
@@ -5489,6 +4675,7 @@
           <w:szCs w:val="26"/>
           <w:lang w:val="vi-VN"/>
         </w:rPr>
+        <w:lastRenderedPageBreak/>
         <w:t xml:space="preserve">Liệt kê các bài viết về các bài hát có tựa bài hát chứa 1 trong các từ “yêu”, “thương”, “anh”, </w:t>
       </w:r>
       <w:r>
@@ -5529,237 +4716,6 @@
         </w:rPr>
         <w:t>)</w:t>
       </w:r>
-    </w:p>
-    <w:p>
-      <w:pPr>
-        <w:spacing w:line="360" w:lineRule="auto"/>
-        <w:jc w:val="both"/>
-        <w:rPr>
-          <w:rFonts w:asciiTheme="minorHAnsi" w:hAnsiTheme="minorHAnsi" w:cstheme="minorHAnsi"/>
-          <w:sz w:val="26"/>
-          <w:szCs w:val="26"/>
-        </w:rPr>
-      </w:pPr>
-    </w:p>
-    <w:p>
-      <w:pPr>
-        <w:spacing w:line="360" w:lineRule="auto"/>
-        <w:jc w:val="both"/>
-        <w:rPr>
-          <w:rFonts w:asciiTheme="minorHAnsi" w:hAnsiTheme="minorHAnsi" w:cstheme="minorHAnsi"/>
-          <w:sz w:val="26"/>
-          <w:szCs w:val="26"/>
-        </w:rPr>
-      </w:pPr>
-      <w:r>
-        <w:rPr>
-          <w:rFonts w:asciiTheme="minorHAnsi" w:hAnsiTheme="minorHAnsi" w:cstheme="minorHAnsi"/>
-          <w:sz w:val="26"/>
-          <w:szCs w:val="26"/>
-        </w:rPr>
-        <w:t xml:space="preserve">SELECT </w:t>
-      </w:r>
-    </w:p>
-    <w:p>
-      <w:pPr>
-        <w:spacing w:line="360" w:lineRule="auto"/>
-        <w:jc w:val="both"/>
-        <w:rPr>
-          <w:rFonts w:asciiTheme="minorHAnsi" w:hAnsiTheme="minorHAnsi" w:cstheme="minorHAnsi"/>
-          <w:sz w:val="26"/>
-          <w:szCs w:val="26"/>
-        </w:rPr>
-      </w:pPr>
-      <w:r>
-        <w:rPr>
-          <w:rFonts w:asciiTheme="minorHAnsi" w:hAnsiTheme="minorHAnsi" w:cstheme="minorHAnsi"/>
-          <w:sz w:val="26"/>
-          <w:szCs w:val="26"/>
-        </w:rPr>
-        <w:t xml:space="preserve">    ma_bviet AS 'Mã bài viết',</w:t>
-      </w:r>
-    </w:p>
-    <w:p>
-      <w:pPr>
-        <w:spacing w:line="360" w:lineRule="auto"/>
-        <w:jc w:val="both"/>
-        <w:rPr>
-          <w:rFonts w:asciiTheme="minorHAnsi" w:hAnsiTheme="minorHAnsi" w:cstheme="minorHAnsi"/>
-          <w:sz w:val="26"/>
-          <w:szCs w:val="26"/>
-        </w:rPr>
-      </w:pPr>
-      <w:r>
-        <w:rPr>
-          <w:rFonts w:asciiTheme="minorHAnsi" w:hAnsiTheme="minorHAnsi" w:cstheme="minorHAnsi"/>
-          <w:sz w:val="26"/>
-          <w:szCs w:val="26"/>
-        </w:rPr>
-        <w:t xml:space="preserve">    tieude AS 'Tên bài viết',</w:t>
-      </w:r>
-    </w:p>
-    <w:p>
-      <w:pPr>
-        <w:spacing w:line="360" w:lineRule="auto"/>
-        <w:jc w:val="both"/>
-        <w:rPr>
-          <w:rFonts w:asciiTheme="minorHAnsi" w:hAnsiTheme="minorHAnsi" w:cstheme="minorHAnsi"/>
-          <w:sz w:val="26"/>
-          <w:szCs w:val="26"/>
-        </w:rPr>
-      </w:pPr>
-      <w:r>
-        <w:rPr>
-          <w:rFonts w:asciiTheme="minorHAnsi" w:hAnsiTheme="minorHAnsi" w:cstheme="minorHAnsi"/>
-          <w:sz w:val="26"/>
-          <w:szCs w:val="26"/>
-        </w:rPr>
-        <w:t xml:space="preserve">    ten_bhat AS 'Tên bài hát'</w:t>
-      </w:r>
-    </w:p>
-    <w:p>
-      <w:pPr>
-        <w:spacing w:line="360" w:lineRule="auto"/>
-        <w:jc w:val="both"/>
-        <w:rPr>
-          <w:rFonts w:asciiTheme="minorHAnsi" w:hAnsiTheme="minorHAnsi" w:cstheme="minorHAnsi"/>
-          <w:sz w:val="26"/>
-          <w:szCs w:val="26"/>
-        </w:rPr>
-      </w:pPr>
-      <w:r>
-        <w:rPr>
-          <w:rFonts w:asciiTheme="minorHAnsi" w:hAnsiTheme="minorHAnsi" w:cstheme="minorHAnsi"/>
-          <w:sz w:val="26"/>
-          <w:szCs w:val="26"/>
-        </w:rPr>
-        <w:t xml:space="preserve">FROM </w:t>
-      </w:r>
-    </w:p>
-    <w:p>
-      <w:pPr>
-        <w:spacing w:line="360" w:lineRule="auto"/>
-        <w:jc w:val="both"/>
-        <w:rPr>
-          <w:rFonts w:asciiTheme="minorHAnsi" w:hAnsiTheme="minorHAnsi" w:cstheme="minorHAnsi"/>
-          <w:sz w:val="26"/>
-          <w:szCs w:val="26"/>
-        </w:rPr>
-      </w:pPr>
-      <w:r>
-        <w:rPr>
-          <w:rFonts w:asciiTheme="minorHAnsi" w:hAnsiTheme="minorHAnsi" w:cstheme="minorHAnsi"/>
-          <w:sz w:val="26"/>
-          <w:szCs w:val="26"/>
-        </w:rPr>
-        <w:t xml:space="preserve">    baiviet</w:t>
-      </w:r>
-    </w:p>
-    <w:p>
-      <w:pPr>
-        <w:spacing w:line="360" w:lineRule="auto"/>
-        <w:jc w:val="both"/>
-        <w:rPr>
-          <w:rFonts w:asciiTheme="minorHAnsi" w:hAnsiTheme="minorHAnsi" w:cstheme="minorHAnsi"/>
-          <w:sz w:val="26"/>
-          <w:szCs w:val="26"/>
-        </w:rPr>
-      </w:pPr>
-      <w:r>
-        <w:rPr>
-          <w:rFonts w:asciiTheme="minorHAnsi" w:hAnsiTheme="minorHAnsi" w:cstheme="minorHAnsi"/>
-          <w:sz w:val="26"/>
-          <w:szCs w:val="26"/>
-        </w:rPr>
-        <w:t xml:space="preserve">WHERE </w:t>
-      </w:r>
-    </w:p>
-    <w:p>
-      <w:pPr>
-        <w:spacing w:line="360" w:lineRule="auto"/>
-        <w:jc w:val="both"/>
-        <w:rPr>
-          <w:rFonts w:asciiTheme="minorHAnsi" w:hAnsiTheme="minorHAnsi" w:cstheme="minorHAnsi"/>
-          <w:sz w:val="26"/>
-          <w:szCs w:val="26"/>
-        </w:rPr>
-      </w:pPr>
-      <w:r>
-        <w:rPr>
-          <w:rFonts w:asciiTheme="minorHAnsi" w:hAnsiTheme="minorHAnsi" w:cstheme="minorHAnsi"/>
-          <w:sz w:val="26"/>
-          <w:szCs w:val="26"/>
-        </w:rPr>
-        <w:t xml:space="preserve">    ten_bhat LIKE '%yêu%' OR</w:t>
-      </w:r>
-    </w:p>
-    <w:p>
-      <w:pPr>
-        <w:spacing w:line="360" w:lineRule="auto"/>
-        <w:jc w:val="both"/>
-        <w:rPr>
-          <w:rFonts w:asciiTheme="minorHAnsi" w:hAnsiTheme="minorHAnsi" w:cstheme="minorHAnsi"/>
-          <w:sz w:val="26"/>
-          <w:szCs w:val="26"/>
-        </w:rPr>
-      </w:pPr>
-      <w:r>
-        <w:rPr>
-          <w:rFonts w:asciiTheme="minorHAnsi" w:hAnsiTheme="minorHAnsi" w:cstheme="minorHAnsi"/>
-          <w:sz w:val="26"/>
-          <w:szCs w:val="26"/>
-        </w:rPr>
-        <w:t xml:space="preserve">    ten_bhat LIKE '%thương%' OR</w:t>
-      </w:r>
-    </w:p>
-    <w:p>
-      <w:pPr>
-        <w:spacing w:line="360" w:lineRule="auto"/>
-        <w:jc w:val="both"/>
-        <w:rPr>
-          <w:rFonts w:asciiTheme="minorHAnsi" w:hAnsiTheme="minorHAnsi" w:cstheme="minorHAnsi"/>
-          <w:sz w:val="26"/>
-          <w:szCs w:val="26"/>
-        </w:rPr>
-      </w:pPr>
-      <w:r>
-        <w:rPr>
-          <w:rFonts w:asciiTheme="minorHAnsi" w:hAnsiTheme="minorHAnsi" w:cstheme="minorHAnsi"/>
-          <w:sz w:val="26"/>
-          <w:szCs w:val="26"/>
-        </w:rPr>
-        <w:t xml:space="preserve">    ten_bhat LIKE '%anh%' OR</w:t>
-      </w:r>
-    </w:p>
-    <w:p>
-      <w:pPr>
-        <w:spacing w:line="360" w:lineRule="auto"/>
-        <w:jc w:val="both"/>
-        <w:rPr>
-          <w:rFonts w:asciiTheme="minorHAnsi" w:hAnsiTheme="minorHAnsi" w:cstheme="minorHAnsi"/>
-          <w:sz w:val="26"/>
-          <w:szCs w:val="26"/>
-        </w:rPr>
-      </w:pPr>
-      <w:r>
-        <w:rPr>
-          <w:rFonts w:asciiTheme="minorHAnsi" w:hAnsiTheme="minorHAnsi" w:cstheme="minorHAnsi"/>
-          <w:sz w:val="26"/>
-          <w:szCs w:val="26"/>
-        </w:rPr>
-        <w:t xml:space="preserve">    ten_bhat LIKE '%em%';</w:t>
-      </w:r>
-    </w:p>
-    <w:p>
-      <w:pPr>
-        <w:spacing w:line="360" w:lineRule="auto"/>
-        <w:jc w:val="both"/>
-        <w:rPr>
-          <w:rFonts w:asciiTheme="minorHAnsi" w:hAnsiTheme="minorHAnsi" w:cstheme="minorHAnsi"/>
-          <w:sz w:val="26"/>
-          <w:szCs w:val="26"/>
-        </w:rPr>
-      </w:pPr>
     </w:p>
     <w:p>
       <w:pPr>
@@ -5817,249 +4773,6 @@
     </w:p>
     <w:p>
       <w:pPr>
-        <w:spacing w:line="360" w:lineRule="auto"/>
-        <w:jc w:val="both"/>
-        <w:rPr>
-          <w:rFonts w:asciiTheme="minorHAnsi" w:hAnsiTheme="minorHAnsi" w:cstheme="minorHAnsi"/>
-          <w:sz w:val="26"/>
-          <w:szCs w:val="26"/>
-        </w:rPr>
-      </w:pPr>
-    </w:p>
-    <w:p>
-      <w:pPr>
-        <w:spacing w:line="360" w:lineRule="auto"/>
-        <w:jc w:val="both"/>
-        <w:rPr>
-          <w:rFonts w:asciiTheme="minorHAnsi" w:hAnsiTheme="minorHAnsi" w:cstheme="minorHAnsi"/>
-          <w:sz w:val="26"/>
-          <w:szCs w:val="26"/>
-        </w:rPr>
-      </w:pPr>
-    </w:p>
-    <w:p>
-      <w:pPr>
-        <w:spacing w:line="360" w:lineRule="auto"/>
-        <w:jc w:val="both"/>
-        <w:rPr>
-          <w:rFonts w:asciiTheme="minorHAnsi" w:hAnsiTheme="minorHAnsi" w:cstheme="minorHAnsi"/>
-          <w:sz w:val="26"/>
-          <w:szCs w:val="26"/>
-        </w:rPr>
-      </w:pPr>
-      <w:r>
-        <w:rPr>
-          <w:rFonts w:asciiTheme="minorHAnsi" w:hAnsiTheme="minorHAnsi" w:cstheme="minorHAnsi"/>
-          <w:sz w:val="26"/>
-          <w:szCs w:val="26"/>
-        </w:rPr>
-        <w:lastRenderedPageBreak/>
-        <w:t xml:space="preserve">SELECT </w:t>
-      </w:r>
-    </w:p>
-    <w:p>
-      <w:pPr>
-        <w:spacing w:line="360" w:lineRule="auto"/>
-        <w:jc w:val="both"/>
-        <w:rPr>
-          <w:rFonts w:asciiTheme="minorHAnsi" w:hAnsiTheme="minorHAnsi" w:cstheme="minorHAnsi"/>
-          <w:sz w:val="26"/>
-          <w:szCs w:val="26"/>
-        </w:rPr>
-      </w:pPr>
-      <w:r>
-        <w:rPr>
-          <w:rFonts w:asciiTheme="minorHAnsi" w:hAnsiTheme="minorHAnsi" w:cstheme="minorHAnsi"/>
-          <w:sz w:val="26"/>
-          <w:szCs w:val="26"/>
-        </w:rPr>
-        <w:t xml:space="preserve">    ma_bviet AS 'Mã bài viết',</w:t>
-      </w:r>
-    </w:p>
-    <w:p>
-      <w:pPr>
-        <w:spacing w:line="360" w:lineRule="auto"/>
-        <w:jc w:val="both"/>
-        <w:rPr>
-          <w:rFonts w:asciiTheme="minorHAnsi" w:hAnsiTheme="minorHAnsi" w:cstheme="minorHAnsi"/>
-          <w:sz w:val="26"/>
-          <w:szCs w:val="26"/>
-        </w:rPr>
-      </w:pPr>
-      <w:r>
-        <w:rPr>
-          <w:rFonts w:asciiTheme="minorHAnsi" w:hAnsiTheme="minorHAnsi" w:cstheme="minorHAnsi"/>
-          <w:sz w:val="26"/>
-          <w:szCs w:val="26"/>
-        </w:rPr>
-        <w:t xml:space="preserve">    tieude AS 'Tên bài viết',</w:t>
-      </w:r>
-    </w:p>
-    <w:p>
-      <w:pPr>
-        <w:spacing w:line="360" w:lineRule="auto"/>
-        <w:jc w:val="both"/>
-        <w:rPr>
-          <w:rFonts w:asciiTheme="minorHAnsi" w:hAnsiTheme="minorHAnsi" w:cstheme="minorHAnsi"/>
-          <w:sz w:val="26"/>
-          <w:szCs w:val="26"/>
-        </w:rPr>
-      </w:pPr>
-      <w:r>
-        <w:rPr>
-          <w:rFonts w:asciiTheme="minorHAnsi" w:hAnsiTheme="minorHAnsi" w:cstheme="minorHAnsi"/>
-          <w:sz w:val="26"/>
-          <w:szCs w:val="26"/>
-        </w:rPr>
-        <w:t xml:space="preserve">    ten_bhat AS 'Tên bài hát'</w:t>
-      </w:r>
-    </w:p>
-    <w:p>
-      <w:pPr>
-        <w:spacing w:line="360" w:lineRule="auto"/>
-        <w:jc w:val="both"/>
-        <w:rPr>
-          <w:rFonts w:asciiTheme="minorHAnsi" w:hAnsiTheme="minorHAnsi" w:cstheme="minorHAnsi"/>
-          <w:sz w:val="26"/>
-          <w:szCs w:val="26"/>
-        </w:rPr>
-      </w:pPr>
-      <w:r>
-        <w:rPr>
-          <w:rFonts w:asciiTheme="minorHAnsi" w:hAnsiTheme="minorHAnsi" w:cstheme="minorHAnsi"/>
-          <w:sz w:val="26"/>
-          <w:szCs w:val="26"/>
-        </w:rPr>
-        <w:t xml:space="preserve">FROM </w:t>
-      </w:r>
-    </w:p>
-    <w:p>
-      <w:pPr>
-        <w:spacing w:line="360" w:lineRule="auto"/>
-        <w:jc w:val="both"/>
-        <w:rPr>
-          <w:rFonts w:asciiTheme="minorHAnsi" w:hAnsiTheme="minorHAnsi" w:cstheme="minorHAnsi"/>
-          <w:sz w:val="26"/>
-          <w:szCs w:val="26"/>
-        </w:rPr>
-      </w:pPr>
-      <w:r>
-        <w:rPr>
-          <w:rFonts w:asciiTheme="minorHAnsi" w:hAnsiTheme="minorHAnsi" w:cstheme="minorHAnsi"/>
-          <w:sz w:val="26"/>
-          <w:szCs w:val="26"/>
-        </w:rPr>
-        <w:t xml:space="preserve">    baiviet</w:t>
-      </w:r>
-    </w:p>
-    <w:p>
-      <w:pPr>
-        <w:spacing w:line="360" w:lineRule="auto"/>
-        <w:jc w:val="both"/>
-        <w:rPr>
-          <w:rFonts w:asciiTheme="minorHAnsi" w:hAnsiTheme="minorHAnsi" w:cstheme="minorHAnsi"/>
-          <w:sz w:val="26"/>
-          <w:szCs w:val="26"/>
-        </w:rPr>
-      </w:pPr>
-      <w:r>
-        <w:rPr>
-          <w:rFonts w:asciiTheme="minorHAnsi" w:hAnsiTheme="minorHAnsi" w:cstheme="minorHAnsi"/>
-          <w:sz w:val="26"/>
-          <w:szCs w:val="26"/>
-        </w:rPr>
-        <w:t xml:space="preserve">WHERE </w:t>
-      </w:r>
-    </w:p>
-    <w:p>
-      <w:pPr>
-        <w:spacing w:line="360" w:lineRule="auto"/>
-        <w:jc w:val="both"/>
-        <w:rPr>
-          <w:rFonts w:asciiTheme="minorHAnsi" w:hAnsiTheme="minorHAnsi" w:cstheme="minorHAnsi"/>
-          <w:sz w:val="26"/>
-          <w:szCs w:val="26"/>
-        </w:rPr>
-      </w:pPr>
-      <w:r>
-        <w:rPr>
-          <w:rFonts w:asciiTheme="minorHAnsi" w:hAnsiTheme="minorHAnsi" w:cstheme="minorHAnsi"/>
-          <w:sz w:val="26"/>
-          <w:szCs w:val="26"/>
-        </w:rPr>
-        <w:t xml:space="preserve">    ten_bhat LIKE '%yêu%' OR</w:t>
-      </w:r>
-    </w:p>
-    <w:p>
-      <w:pPr>
-        <w:spacing w:line="360" w:lineRule="auto"/>
-        <w:jc w:val="both"/>
-        <w:rPr>
-          <w:rFonts w:asciiTheme="minorHAnsi" w:hAnsiTheme="minorHAnsi" w:cstheme="minorHAnsi"/>
-          <w:sz w:val="26"/>
-          <w:szCs w:val="26"/>
-        </w:rPr>
-      </w:pPr>
-      <w:r>
-        <w:rPr>
-          <w:rFonts w:asciiTheme="minorHAnsi" w:hAnsiTheme="minorHAnsi" w:cstheme="minorHAnsi"/>
-          <w:sz w:val="26"/>
-          <w:szCs w:val="26"/>
-        </w:rPr>
-        <w:t xml:space="preserve">    ten_bhat LIKE '%thương%' OR</w:t>
-      </w:r>
-    </w:p>
-    <w:p>
-      <w:pPr>
-        <w:spacing w:line="360" w:lineRule="auto"/>
-        <w:jc w:val="both"/>
-        <w:rPr>
-          <w:rFonts w:asciiTheme="minorHAnsi" w:hAnsiTheme="minorHAnsi" w:cstheme="minorHAnsi"/>
-          <w:sz w:val="26"/>
-          <w:szCs w:val="26"/>
-        </w:rPr>
-      </w:pPr>
-      <w:r>
-        <w:rPr>
-          <w:rFonts w:asciiTheme="minorHAnsi" w:hAnsiTheme="minorHAnsi" w:cstheme="minorHAnsi"/>
-          <w:sz w:val="26"/>
-          <w:szCs w:val="26"/>
-        </w:rPr>
-        <w:t xml:space="preserve">    ten_bhat LIKE '%anh%' OR</w:t>
-      </w:r>
-    </w:p>
-    <w:p>
-      <w:pPr>
-        <w:spacing w:line="360" w:lineRule="auto"/>
-        <w:jc w:val="both"/>
-        <w:rPr>
-          <w:rFonts w:asciiTheme="minorHAnsi" w:hAnsiTheme="minorHAnsi" w:cstheme="minorHAnsi"/>
-          <w:sz w:val="26"/>
-          <w:szCs w:val="26"/>
-        </w:rPr>
-      </w:pPr>
-      <w:r>
-        <w:rPr>
-          <w:rFonts w:asciiTheme="minorHAnsi" w:hAnsiTheme="minorHAnsi" w:cstheme="minorHAnsi"/>
-          <w:sz w:val="26"/>
-          <w:szCs w:val="26"/>
-        </w:rPr>
-        <w:t xml:space="preserve">    ten_bhat LIKE '%em%';</w:t>
-      </w:r>
-    </w:p>
-    <w:p>
-      <w:pPr>
-        <w:spacing w:line="360" w:lineRule="auto"/>
-        <w:jc w:val="both"/>
-        <w:rPr>
-          <w:rFonts w:asciiTheme="minorHAnsi" w:hAnsiTheme="minorHAnsi" w:cstheme="minorHAnsi"/>
-          <w:sz w:val="26"/>
-          <w:szCs w:val="26"/>
-        </w:rPr>
-      </w:pPr>
-    </w:p>
-    <w:p>
-      <w:pPr>
         <w:pStyle w:val="ListParagraph"/>
         <w:numPr>
           <w:ilvl w:val="1"/>
@@ -6142,50 +4855,6 @@
     </w:p>
     <w:p>
       <w:pPr>
-        <w:spacing w:line="360" w:lineRule="auto"/>
-        <w:jc w:val="both"/>
-        <w:rPr>
-          <w:rFonts w:asciiTheme="minorHAnsi" w:hAnsiTheme="minorHAnsi" w:cstheme="minorHAnsi"/>
-          <w:sz w:val="26"/>
-          <w:szCs w:val="26"/>
-        </w:rPr>
-      </w:pPr>
-      <w:r>
-        <w:rPr>
-          <w:rFonts w:ascii="Segoe UI" w:hAnsi="Segoe UI" w:cs="Segoe UI"/>
-          <w:color w:val="081C36"/>
-          <w:spacing w:val="3"/>
-          <w:sz w:val="23"/>
-          <w:szCs w:val="23"/>
-          <w:shd w:val="clear" w:color="auto" w:fill="FFFFFF"/>
-        </w:rPr>
-        <w:t>CREATE VIEW vw_Music AS SELECT bv.ma_bviet, bv.tieude, bv.ten_bhat, bv.tomtat, bv.noidung, bv.ngayviet, tl.ten_tloai, tg.ten_tgia FROM baiviet bv INNER JOIN theloai tl ON bv.ma_tloai = tl.ma_tloai INNER JOIN tacgia tg ON bv.ma_tgia = tg.ma_tgia;</w:t>
-      </w:r>
-    </w:p>
-    <w:p>
-      <w:pPr>
-        <w:spacing w:line="360" w:lineRule="auto"/>
-        <w:jc w:val="both"/>
-        <w:rPr>
-          <w:rFonts w:asciiTheme="minorHAnsi" w:hAnsiTheme="minorHAnsi" w:cstheme="minorHAnsi"/>
-          <w:sz w:val="26"/>
-          <w:szCs w:val="26"/>
-        </w:rPr>
-      </w:pPr>
-    </w:p>
-    <w:p>
-      <w:pPr>
-        <w:spacing w:line="360" w:lineRule="auto"/>
-        <w:jc w:val="both"/>
-        <w:rPr>
-          <w:rFonts w:asciiTheme="minorHAnsi" w:hAnsiTheme="minorHAnsi" w:cstheme="minorHAnsi"/>
-          <w:sz w:val="26"/>
-          <w:szCs w:val="26"/>
-        </w:rPr>
-      </w:pPr>
-    </w:p>
-    <w:p>
-      <w:pPr>
         <w:pStyle w:val="ListParagraph"/>
         <w:numPr>
           <w:ilvl w:val="1"/>
@@ -6269,39 +4938,6 @@
     </w:p>
     <w:p>
       <w:pPr>
-        <w:spacing w:line="360" w:lineRule="auto"/>
-        <w:jc w:val="both"/>
-        <w:rPr>
-          <w:rFonts w:asciiTheme="minorHAnsi" w:hAnsiTheme="minorHAnsi" w:cstheme="minorHAnsi"/>
-          <w:sz w:val="26"/>
-          <w:szCs w:val="26"/>
-        </w:rPr>
-      </w:pPr>
-      <w:r>
-        <w:rPr>
-          <w:rFonts w:ascii="Segoe UI" w:hAnsi="Segoe UI" w:cs="Segoe UI"/>
-          <w:color w:val="081C36"/>
-          <w:spacing w:val="3"/>
-          <w:sz w:val="23"/>
-          <w:szCs w:val="23"/>
-          <w:shd w:val="clear" w:color="auto" w:fill="FFFFFF"/>
-        </w:rPr>
-        <w:t>CREATE PROCEDURE sp_DSBaiViet @TenTheLoai NVARCHAR(255) AS BEGIN IF EXISTS (SELECT 1 FROM theloai WHERE ten_tloai = @TenTheLoai) BEGIN SELECT bv.ma_bviet, bv.tieude, bv.ten_bhat, bv.tomtat, bv.noidung, bv.ngayviet, tl.ten_tloai, tg.ten_tgia FROM baiviet bv INNER JOIN theloai tl ON bv.ma_tloai = tl.ma_tloai INNER JOIN tacgia tg ON bv.ma_tgia = tg.ma_tgia WHERE tl.ten_tloai = @TenTheLoai; END ELSE BEGIN RAISEERROR('Thể loại không tồn tại', 16, 1); END END;</w:t>
-      </w:r>
-    </w:p>
-    <w:p>
-      <w:pPr>
-        <w:spacing w:line="360" w:lineRule="auto"/>
-        <w:jc w:val="both"/>
-        <w:rPr>
-          <w:rFonts w:asciiTheme="minorHAnsi" w:hAnsiTheme="minorHAnsi" w:cstheme="minorHAnsi"/>
-          <w:sz w:val="26"/>
-          <w:szCs w:val="26"/>
-        </w:rPr>
-      </w:pPr>
-    </w:p>
-    <w:p>
-      <w:pPr>
         <w:pStyle w:val="ListParagraph"/>
         <w:numPr>
           <w:ilvl w:val="1"/>
@@ -6400,628 +5036,6 @@
         </w:rPr>
         <w:t>)</w:t>
       </w:r>
-    </w:p>
-    <w:p>
-      <w:pPr>
-        <w:spacing w:line="360" w:lineRule="auto"/>
-        <w:jc w:val="both"/>
-        <w:rPr>
-          <w:rFonts w:asciiTheme="minorHAnsi" w:hAnsiTheme="minorHAnsi" w:cstheme="minorHAnsi"/>
-          <w:sz w:val="26"/>
-          <w:szCs w:val="26"/>
-        </w:rPr>
-      </w:pPr>
-    </w:p>
-    <w:p>
-      <w:pPr>
-        <w:spacing w:line="360" w:lineRule="auto"/>
-        <w:jc w:val="both"/>
-        <w:rPr>
-          <w:rFonts w:asciiTheme="minorHAnsi" w:hAnsiTheme="minorHAnsi" w:cstheme="minorHAnsi"/>
-          <w:sz w:val="26"/>
-          <w:szCs w:val="26"/>
-        </w:rPr>
-      </w:pPr>
-      <w:r>
-        <w:rPr>
-          <w:rFonts w:asciiTheme="minorHAnsi" w:hAnsiTheme="minorHAnsi" w:cstheme="minorHAnsi"/>
-          <w:sz w:val="26"/>
-          <w:szCs w:val="26"/>
-        </w:rPr>
-        <w:lastRenderedPageBreak/>
-        <w:t>CREATE TRIGGER tg_CapNhatTheLoai</w:t>
-      </w:r>
-    </w:p>
-    <w:p>
-      <w:pPr>
-        <w:spacing w:line="360" w:lineRule="auto"/>
-        <w:jc w:val="both"/>
-        <w:rPr>
-          <w:rFonts w:asciiTheme="minorHAnsi" w:hAnsiTheme="minorHAnsi" w:cstheme="minorHAnsi"/>
-          <w:sz w:val="26"/>
-          <w:szCs w:val="26"/>
-        </w:rPr>
-      </w:pPr>
-      <w:r>
-        <w:rPr>
-          <w:rFonts w:asciiTheme="minorHAnsi" w:hAnsiTheme="minorHAnsi" w:cstheme="minorHAnsi"/>
-          <w:sz w:val="26"/>
-          <w:szCs w:val="26"/>
-        </w:rPr>
-        <w:t>ON baiviet</w:t>
-      </w:r>
-    </w:p>
-    <w:p>
-      <w:pPr>
-        <w:spacing w:line="360" w:lineRule="auto"/>
-        <w:jc w:val="both"/>
-        <w:rPr>
-          <w:rFonts w:asciiTheme="minorHAnsi" w:hAnsiTheme="minorHAnsi" w:cstheme="minorHAnsi"/>
-          <w:sz w:val="26"/>
-          <w:szCs w:val="26"/>
-        </w:rPr>
-      </w:pPr>
-      <w:r>
-        <w:rPr>
-          <w:rFonts w:asciiTheme="minorHAnsi" w:hAnsiTheme="minorHAnsi" w:cstheme="minorHAnsi"/>
-          <w:sz w:val="26"/>
-          <w:szCs w:val="26"/>
-        </w:rPr>
-        <w:t>AFTER INSERT, UPDATE, DELETE</w:t>
-      </w:r>
-    </w:p>
-    <w:p>
-      <w:pPr>
-        <w:spacing w:line="360" w:lineRule="auto"/>
-        <w:jc w:val="both"/>
-        <w:rPr>
-          <w:rFonts w:asciiTheme="minorHAnsi" w:hAnsiTheme="minorHAnsi" w:cstheme="minorHAnsi"/>
-          <w:sz w:val="26"/>
-          <w:szCs w:val="26"/>
-        </w:rPr>
-      </w:pPr>
-      <w:r>
-        <w:rPr>
-          <w:rFonts w:asciiTheme="minorHAnsi" w:hAnsiTheme="minorHAnsi" w:cstheme="minorHAnsi"/>
-          <w:sz w:val="26"/>
-          <w:szCs w:val="26"/>
-        </w:rPr>
-        <w:t>AS</w:t>
-      </w:r>
-    </w:p>
-    <w:p>
-      <w:pPr>
-        <w:spacing w:line="360" w:lineRule="auto"/>
-        <w:jc w:val="both"/>
-        <w:rPr>
-          <w:rFonts w:asciiTheme="minorHAnsi" w:hAnsiTheme="minorHAnsi" w:cstheme="minorHAnsi"/>
-          <w:sz w:val="26"/>
-          <w:szCs w:val="26"/>
-        </w:rPr>
-      </w:pPr>
-      <w:r>
-        <w:rPr>
-          <w:rFonts w:asciiTheme="minorHAnsi" w:hAnsiTheme="minorHAnsi" w:cstheme="minorHAnsi"/>
-          <w:sz w:val="26"/>
-          <w:szCs w:val="26"/>
-        </w:rPr>
-        <w:t>BEGIN</w:t>
-      </w:r>
-    </w:p>
-    <w:p>
-      <w:pPr>
-        <w:spacing w:line="360" w:lineRule="auto"/>
-        <w:jc w:val="both"/>
-        <w:rPr>
-          <w:rFonts w:asciiTheme="minorHAnsi" w:hAnsiTheme="minorHAnsi" w:cstheme="minorHAnsi"/>
-          <w:sz w:val="26"/>
-          <w:szCs w:val="26"/>
-        </w:rPr>
-      </w:pPr>
-      <w:r>
-        <w:rPr>
-          <w:rFonts w:asciiTheme="minorHAnsi" w:hAnsiTheme="minorHAnsi" w:cstheme="minorHAnsi"/>
-          <w:sz w:val="26"/>
-          <w:szCs w:val="26"/>
-        </w:rPr>
-        <w:t xml:space="preserve">    IF OBJECT_ID('tempdb..#TempTable') IS NOT NULL</w:t>
-      </w:r>
-    </w:p>
-    <w:p>
-      <w:pPr>
-        <w:spacing w:line="360" w:lineRule="auto"/>
-        <w:jc w:val="both"/>
-        <w:rPr>
-          <w:rFonts w:asciiTheme="minorHAnsi" w:hAnsiTheme="minorHAnsi" w:cstheme="minorHAnsi"/>
-          <w:sz w:val="26"/>
-          <w:szCs w:val="26"/>
-        </w:rPr>
-      </w:pPr>
-      <w:r>
-        <w:rPr>
-          <w:rFonts w:asciiTheme="minorHAnsi" w:hAnsiTheme="minorHAnsi" w:cstheme="minorHAnsi"/>
-          <w:sz w:val="26"/>
-          <w:szCs w:val="26"/>
-        </w:rPr>
-        <w:t xml:space="preserve">        DROP TABLE #TempTable;</w:t>
-      </w:r>
-    </w:p>
-    <w:p>
-      <w:pPr>
-        <w:spacing w:line="360" w:lineRule="auto"/>
-        <w:jc w:val="both"/>
-        <w:rPr>
-          <w:rFonts w:asciiTheme="minorHAnsi" w:hAnsiTheme="minorHAnsi" w:cstheme="minorHAnsi"/>
-          <w:sz w:val="26"/>
-          <w:szCs w:val="26"/>
-        </w:rPr>
-      </w:pPr>
-    </w:p>
-    <w:p>
-      <w:pPr>
-        <w:spacing w:line="360" w:lineRule="auto"/>
-        <w:jc w:val="both"/>
-        <w:rPr>
-          <w:rFonts w:asciiTheme="minorHAnsi" w:hAnsiTheme="minorHAnsi" w:cstheme="minorHAnsi"/>
-          <w:sz w:val="26"/>
-          <w:szCs w:val="26"/>
-        </w:rPr>
-      </w:pPr>
-      <w:r>
-        <w:rPr>
-          <w:rFonts w:asciiTheme="minorHAnsi" w:hAnsiTheme="minorHAnsi" w:cstheme="minorHAnsi"/>
-          <w:sz w:val="26"/>
-          <w:szCs w:val="26"/>
-        </w:rPr>
-        <w:t xml:space="preserve">    CREATE TABLE #TempTable</w:t>
-      </w:r>
-    </w:p>
-    <w:p>
-      <w:pPr>
-        <w:spacing w:line="360" w:lineRule="auto"/>
-        <w:jc w:val="both"/>
-        <w:rPr>
-          <w:rFonts w:asciiTheme="minorHAnsi" w:hAnsiTheme="minorHAnsi" w:cstheme="minorHAnsi"/>
-          <w:sz w:val="26"/>
-          <w:szCs w:val="26"/>
-        </w:rPr>
-      </w:pPr>
-      <w:r>
-        <w:rPr>
-          <w:rFonts w:asciiTheme="minorHAnsi" w:hAnsiTheme="minorHAnsi" w:cstheme="minorHAnsi"/>
-          <w:sz w:val="26"/>
-          <w:szCs w:val="26"/>
-        </w:rPr>
-        <w:t xml:space="preserve">    (</w:t>
-      </w:r>
-    </w:p>
-    <w:p>
-      <w:pPr>
-        <w:spacing w:line="360" w:lineRule="auto"/>
-        <w:jc w:val="both"/>
-        <w:rPr>
-          <w:rFonts w:asciiTheme="minorHAnsi" w:hAnsiTheme="minorHAnsi" w:cstheme="minorHAnsi"/>
-          <w:sz w:val="26"/>
-          <w:szCs w:val="26"/>
-        </w:rPr>
-      </w:pPr>
-      <w:r>
-        <w:rPr>
-          <w:rFonts w:asciiTheme="minorHAnsi" w:hAnsiTheme="minorHAnsi" w:cstheme="minorHAnsi"/>
-          <w:sz w:val="26"/>
-          <w:szCs w:val="26"/>
-        </w:rPr>
-        <w:t xml:space="preserve">        MaTheLoai INT,</w:t>
-      </w:r>
-    </w:p>
-    <w:p>
-      <w:pPr>
-        <w:spacing w:line="360" w:lineRule="auto"/>
-        <w:jc w:val="both"/>
-        <w:rPr>
-          <w:rFonts w:asciiTheme="minorHAnsi" w:hAnsiTheme="minorHAnsi" w:cstheme="minorHAnsi"/>
-          <w:sz w:val="26"/>
-          <w:szCs w:val="26"/>
-        </w:rPr>
-      </w:pPr>
-      <w:r>
-        <w:rPr>
-          <w:rFonts w:asciiTheme="minorHAnsi" w:hAnsiTheme="minorHAnsi" w:cstheme="minorHAnsi"/>
-          <w:sz w:val="26"/>
-          <w:szCs w:val="26"/>
-        </w:rPr>
-        <w:t xml:space="preserve">        SoLuong INT</w:t>
-      </w:r>
-    </w:p>
-    <w:p>
-      <w:pPr>
-        <w:spacing w:line="360" w:lineRule="auto"/>
-        <w:jc w:val="both"/>
-        <w:rPr>
-          <w:rFonts w:asciiTheme="minorHAnsi" w:hAnsiTheme="minorHAnsi" w:cstheme="minorHAnsi"/>
-          <w:sz w:val="26"/>
-          <w:szCs w:val="26"/>
-        </w:rPr>
-      </w:pPr>
-      <w:r>
-        <w:rPr>
-          <w:rFonts w:asciiTheme="minorHAnsi" w:hAnsiTheme="minorHAnsi" w:cstheme="minorHAnsi"/>
-          <w:sz w:val="26"/>
-          <w:szCs w:val="26"/>
-        </w:rPr>
-        <w:t xml:space="preserve">    );</w:t>
-      </w:r>
-    </w:p>
-    <w:p>
-      <w:pPr>
-        <w:spacing w:line="360" w:lineRule="auto"/>
-        <w:jc w:val="both"/>
-        <w:rPr>
-          <w:rFonts w:asciiTheme="minorHAnsi" w:hAnsiTheme="minorHAnsi" w:cstheme="minorHAnsi"/>
-          <w:sz w:val="26"/>
-          <w:szCs w:val="26"/>
-        </w:rPr>
-      </w:pPr>
-    </w:p>
-    <w:p>
-      <w:pPr>
-        <w:spacing w:line="360" w:lineRule="auto"/>
-        <w:jc w:val="both"/>
-        <w:rPr>
-          <w:rFonts w:asciiTheme="minorHAnsi" w:hAnsiTheme="minorHAnsi" w:cstheme="minorHAnsi"/>
-          <w:sz w:val="26"/>
-          <w:szCs w:val="26"/>
-        </w:rPr>
-      </w:pPr>
-      <w:r>
-        <w:rPr>
-          <w:rFonts w:asciiTheme="minorHAnsi" w:hAnsiTheme="minorHAnsi" w:cstheme="minorHAnsi"/>
-          <w:sz w:val="26"/>
-          <w:szCs w:val="26"/>
-        </w:rPr>
-        <w:t xml:space="preserve">    -- Cập nhật số lượng bài viết cho từng thể loại</w:t>
-      </w:r>
-    </w:p>
-    <w:p>
-      <w:pPr>
-        <w:spacing w:line="360" w:lineRule="auto"/>
-        <w:jc w:val="both"/>
-        <w:rPr>
-          <w:rFonts w:asciiTheme="minorHAnsi" w:hAnsiTheme="minorHAnsi" w:cstheme="minorHAnsi"/>
-          <w:sz w:val="26"/>
-          <w:szCs w:val="26"/>
-        </w:rPr>
-      </w:pPr>
-      <w:r>
-        <w:rPr>
-          <w:rFonts w:asciiTheme="minorHAnsi" w:hAnsiTheme="minorHAnsi" w:cstheme="minorHAnsi"/>
-          <w:sz w:val="26"/>
-          <w:szCs w:val="26"/>
-        </w:rPr>
-        <w:t xml:space="preserve">    INSERT INTO #TempTable (MaTheLoai, SoLuong)</w:t>
-      </w:r>
-    </w:p>
-    <w:p>
-      <w:pPr>
-        <w:spacing w:line="360" w:lineRule="auto"/>
-        <w:jc w:val="both"/>
-        <w:rPr>
-          <w:rFonts w:asciiTheme="minorHAnsi" w:hAnsiTheme="minorHAnsi" w:cstheme="minorHAnsi"/>
-          <w:sz w:val="26"/>
-          <w:szCs w:val="26"/>
-        </w:rPr>
-      </w:pPr>
-      <w:r>
-        <w:rPr>
-          <w:rFonts w:asciiTheme="minorHAnsi" w:hAnsiTheme="minorHAnsi" w:cstheme="minorHAnsi"/>
-          <w:sz w:val="26"/>
-          <w:szCs w:val="26"/>
-        </w:rPr>
-        <w:t xml:space="preserve">    SELECT</w:t>
-      </w:r>
-    </w:p>
-    <w:p>
-      <w:pPr>
-        <w:spacing w:line="360" w:lineRule="auto"/>
-        <w:jc w:val="both"/>
-        <w:rPr>
-          <w:rFonts w:asciiTheme="minorHAnsi" w:hAnsiTheme="minorHAnsi" w:cstheme="minorHAnsi"/>
-          <w:sz w:val="26"/>
-          <w:szCs w:val="26"/>
-        </w:rPr>
-      </w:pPr>
-      <w:r>
-        <w:rPr>
-          <w:rFonts w:asciiTheme="minorHAnsi" w:hAnsiTheme="minorHAnsi" w:cstheme="minorHAnsi"/>
-          <w:sz w:val="26"/>
-          <w:szCs w:val="26"/>
-        </w:rPr>
-        <w:t xml:space="preserve">        ma_tloai,</w:t>
-      </w:r>
-    </w:p>
-    <w:p>
-      <w:pPr>
-        <w:spacing w:line="360" w:lineRule="auto"/>
-        <w:jc w:val="both"/>
-        <w:rPr>
-          <w:rFonts w:asciiTheme="minorHAnsi" w:hAnsiTheme="minorHAnsi" w:cstheme="minorHAnsi"/>
-          <w:sz w:val="26"/>
-          <w:szCs w:val="26"/>
-        </w:rPr>
-      </w:pPr>
-      <w:r>
-        <w:rPr>
-          <w:rFonts w:asciiTheme="minorHAnsi" w:hAnsiTheme="minorHAnsi" w:cstheme="minorHAnsi"/>
-          <w:sz w:val="26"/>
-          <w:szCs w:val="26"/>
-        </w:rPr>
-        <w:t xml:space="preserve">        COUNT(*) AS SoLuong</w:t>
-      </w:r>
-    </w:p>
-    <w:p>
-      <w:pPr>
-        <w:spacing w:line="360" w:lineRule="auto"/>
-        <w:jc w:val="both"/>
-        <w:rPr>
-          <w:rFonts w:asciiTheme="minorHAnsi" w:hAnsiTheme="minorHAnsi" w:cstheme="minorHAnsi"/>
-          <w:sz w:val="26"/>
-          <w:szCs w:val="26"/>
-        </w:rPr>
-      </w:pPr>
-      <w:r>
-        <w:rPr>
-          <w:rFonts w:asciiTheme="minorHAnsi" w:hAnsiTheme="minorHAnsi" w:cstheme="minorHAnsi"/>
-          <w:sz w:val="26"/>
-          <w:szCs w:val="26"/>
-        </w:rPr>
-        <w:t xml:space="preserve">    FROM</w:t>
-      </w:r>
-    </w:p>
-    <w:p>
-      <w:pPr>
-        <w:spacing w:line="360" w:lineRule="auto"/>
-        <w:jc w:val="both"/>
-        <w:rPr>
-          <w:rFonts w:asciiTheme="minorHAnsi" w:hAnsiTheme="minorHAnsi" w:cstheme="minorHAnsi"/>
-          <w:sz w:val="26"/>
-          <w:szCs w:val="26"/>
-        </w:rPr>
-      </w:pPr>
-      <w:r>
-        <w:rPr>
-          <w:rFonts w:asciiTheme="minorHAnsi" w:hAnsiTheme="minorHAnsi" w:cstheme="minorHAnsi"/>
-          <w:sz w:val="26"/>
-          <w:szCs w:val="26"/>
-        </w:rPr>
-        <w:t xml:space="preserve">        baiviet</w:t>
-      </w:r>
-    </w:p>
-    <w:p>
-      <w:pPr>
-        <w:spacing w:line="360" w:lineRule="auto"/>
-        <w:jc w:val="both"/>
-        <w:rPr>
-          <w:rFonts w:asciiTheme="minorHAnsi" w:hAnsiTheme="minorHAnsi" w:cstheme="minorHAnsi"/>
-          <w:sz w:val="26"/>
-          <w:szCs w:val="26"/>
-        </w:rPr>
-      </w:pPr>
-      <w:r>
-        <w:rPr>
-          <w:rFonts w:asciiTheme="minorHAnsi" w:hAnsiTheme="minorHAnsi" w:cstheme="minorHAnsi"/>
-          <w:sz w:val="26"/>
-          <w:szCs w:val="26"/>
-        </w:rPr>
-        <w:t xml:space="preserve">    GROUP BY</w:t>
-      </w:r>
-    </w:p>
-    <w:p>
-      <w:pPr>
-        <w:spacing w:line="360" w:lineRule="auto"/>
-        <w:jc w:val="both"/>
-        <w:rPr>
-          <w:rFonts w:asciiTheme="minorHAnsi" w:hAnsiTheme="minorHAnsi" w:cstheme="minorHAnsi"/>
-          <w:sz w:val="26"/>
-          <w:szCs w:val="26"/>
-        </w:rPr>
-      </w:pPr>
-      <w:r>
-        <w:rPr>
-          <w:rFonts w:asciiTheme="minorHAnsi" w:hAnsiTheme="minorHAnsi" w:cstheme="minorHAnsi"/>
-          <w:sz w:val="26"/>
-          <w:szCs w:val="26"/>
-        </w:rPr>
-        <w:t xml:space="preserve">        ma_tloai;</w:t>
-      </w:r>
-    </w:p>
-    <w:p>
-      <w:pPr>
-        <w:spacing w:line="360" w:lineRule="auto"/>
-        <w:jc w:val="both"/>
-        <w:rPr>
-          <w:rFonts w:asciiTheme="minorHAnsi" w:hAnsiTheme="minorHAnsi" w:cstheme="minorHAnsi"/>
-          <w:sz w:val="26"/>
-          <w:szCs w:val="26"/>
-        </w:rPr>
-      </w:pPr>
-    </w:p>
-    <w:p>
-      <w:pPr>
-        <w:spacing w:line="360" w:lineRule="auto"/>
-        <w:jc w:val="both"/>
-        <w:rPr>
-          <w:rFonts w:asciiTheme="minorHAnsi" w:hAnsiTheme="minorHAnsi" w:cstheme="minorHAnsi"/>
-          <w:sz w:val="26"/>
-          <w:szCs w:val="26"/>
-        </w:rPr>
-      </w:pPr>
-      <w:r>
-        <w:rPr>
-          <w:rFonts w:asciiTheme="minorHAnsi" w:hAnsiTheme="minorHAnsi" w:cstheme="minorHAnsi"/>
-          <w:sz w:val="26"/>
-          <w:szCs w:val="26"/>
-        </w:rPr>
-        <w:t xml:space="preserve">    -- Update SLBaiViet trong bảng theloai</w:t>
-      </w:r>
-    </w:p>
-    <w:p>
-      <w:pPr>
-        <w:spacing w:line="360" w:lineRule="auto"/>
-        <w:jc w:val="both"/>
-        <w:rPr>
-          <w:rFonts w:asciiTheme="minorHAnsi" w:hAnsiTheme="minorHAnsi" w:cstheme="minorHAnsi"/>
-          <w:sz w:val="26"/>
-          <w:szCs w:val="26"/>
-        </w:rPr>
-      </w:pPr>
-      <w:r>
-        <w:rPr>
-          <w:rFonts w:asciiTheme="minorHAnsi" w:hAnsiTheme="minorHAnsi" w:cstheme="minorHAnsi"/>
-          <w:sz w:val="26"/>
-          <w:szCs w:val="26"/>
-        </w:rPr>
-        <w:t xml:space="preserve">    UPDATE tl</w:t>
-      </w:r>
-    </w:p>
-    <w:p>
-      <w:pPr>
-        <w:spacing w:line="360" w:lineRule="auto"/>
-        <w:jc w:val="both"/>
-        <w:rPr>
-          <w:rFonts w:asciiTheme="minorHAnsi" w:hAnsiTheme="minorHAnsi" w:cstheme="minorHAnsi"/>
-          <w:sz w:val="26"/>
-          <w:szCs w:val="26"/>
-        </w:rPr>
-      </w:pPr>
-      <w:r>
-        <w:rPr>
-          <w:rFonts w:asciiTheme="minorHAnsi" w:hAnsiTheme="minorHAnsi" w:cstheme="minorHAnsi"/>
-          <w:sz w:val="26"/>
-          <w:szCs w:val="26"/>
-        </w:rPr>
-        <w:t xml:space="preserve">    SET SLBaiViet = t.SoLuong</w:t>
-      </w:r>
-    </w:p>
-    <w:p>
-      <w:pPr>
-        <w:spacing w:line="360" w:lineRule="auto"/>
-        <w:jc w:val="both"/>
-        <w:rPr>
-          <w:rFonts w:asciiTheme="minorHAnsi" w:hAnsiTheme="minorHAnsi" w:cstheme="minorHAnsi"/>
-          <w:sz w:val="26"/>
-          <w:szCs w:val="26"/>
-        </w:rPr>
-      </w:pPr>
-      <w:r>
-        <w:rPr>
-          <w:rFonts w:asciiTheme="minorHAnsi" w:hAnsiTheme="minorHAnsi" w:cstheme="minorHAnsi"/>
-          <w:sz w:val="26"/>
-          <w:szCs w:val="26"/>
-        </w:rPr>
-        <w:t xml:space="preserve">    FROM theloai tl</w:t>
-      </w:r>
-    </w:p>
-    <w:p>
-      <w:pPr>
-        <w:spacing w:line="360" w:lineRule="auto"/>
-        <w:jc w:val="both"/>
-        <w:rPr>
-          <w:rFonts w:asciiTheme="minorHAnsi" w:hAnsiTheme="minorHAnsi" w:cstheme="minorHAnsi"/>
-          <w:sz w:val="26"/>
-          <w:szCs w:val="26"/>
-        </w:rPr>
-      </w:pPr>
-      <w:r>
-        <w:rPr>
-          <w:rFonts w:asciiTheme="minorHAnsi" w:hAnsiTheme="minorHAnsi" w:cstheme="minorHAnsi"/>
-          <w:sz w:val="26"/>
-          <w:szCs w:val="26"/>
-        </w:rPr>
-        <w:t xml:space="preserve">    INNER JOIN #TempTable t ON tl.ma_tloai = t.MaTheLoai;</w:t>
-      </w:r>
-    </w:p>
-    <w:p>
-      <w:pPr>
-        <w:spacing w:line="360" w:lineRule="auto"/>
-        <w:jc w:val="both"/>
-        <w:rPr>
-          <w:rFonts w:asciiTheme="minorHAnsi" w:hAnsiTheme="minorHAnsi" w:cstheme="minorHAnsi"/>
-          <w:sz w:val="26"/>
-          <w:szCs w:val="26"/>
-        </w:rPr>
-      </w:pPr>
-    </w:p>
-    <w:p>
-      <w:pPr>
-        <w:spacing w:line="360" w:lineRule="auto"/>
-        <w:jc w:val="both"/>
-        <w:rPr>
-          <w:rFonts w:asciiTheme="minorHAnsi" w:hAnsiTheme="minorHAnsi" w:cstheme="minorHAnsi"/>
-          <w:sz w:val="26"/>
-          <w:szCs w:val="26"/>
-        </w:rPr>
-      </w:pPr>
-      <w:r>
-        <w:rPr>
-          <w:rFonts w:asciiTheme="minorHAnsi" w:hAnsiTheme="minorHAnsi" w:cstheme="minorHAnsi"/>
-          <w:sz w:val="26"/>
-          <w:szCs w:val="26"/>
-        </w:rPr>
-        <w:t xml:space="preserve">    DROP TABLE #TempTable;</w:t>
-      </w:r>
-    </w:p>
-    <w:p>
-      <w:pPr>
-        <w:spacing w:line="360" w:lineRule="auto"/>
-        <w:jc w:val="both"/>
-        <w:rPr>
-          <w:rFonts w:asciiTheme="minorHAnsi" w:hAnsiTheme="minorHAnsi" w:cstheme="minorHAnsi"/>
-          <w:sz w:val="26"/>
-          <w:szCs w:val="26"/>
-        </w:rPr>
-      </w:pPr>
-      <w:r>
-        <w:rPr>
-          <w:rFonts w:asciiTheme="minorHAnsi" w:hAnsiTheme="minorHAnsi" w:cstheme="minorHAnsi"/>
-          <w:sz w:val="26"/>
-          <w:szCs w:val="26"/>
-        </w:rPr>
-        <w:lastRenderedPageBreak/>
-        <w:t>END;</w:t>
-      </w:r>
-    </w:p>
-    <w:p>
-      <w:pPr>
-        <w:spacing w:line="360" w:lineRule="auto"/>
-        <w:jc w:val="both"/>
-        <w:rPr>
-          <w:rFonts w:asciiTheme="minorHAnsi" w:hAnsiTheme="minorHAnsi" w:cstheme="minorHAnsi"/>
-          <w:sz w:val="26"/>
-          <w:szCs w:val="26"/>
-        </w:rPr>
-      </w:pPr>
-    </w:p>
-    <w:p>
-      <w:pPr>
-        <w:spacing w:line="360" w:lineRule="auto"/>
-        <w:jc w:val="both"/>
-        <w:rPr>
-          <w:rFonts w:asciiTheme="minorHAnsi" w:hAnsiTheme="minorHAnsi" w:cstheme="minorHAnsi"/>
-          <w:sz w:val="26"/>
-          <w:szCs w:val="26"/>
-        </w:rPr>
-      </w:pPr>
-    </w:p>
-    <w:p>
-      <w:pPr>
-        <w:spacing w:line="360" w:lineRule="auto"/>
-        <w:jc w:val="both"/>
-        <w:rPr>
-          <w:rFonts w:asciiTheme="minorHAnsi" w:hAnsiTheme="minorHAnsi" w:cstheme="minorHAnsi"/>
-          <w:sz w:val="26"/>
-          <w:szCs w:val="26"/>
-        </w:rPr>
-      </w:pPr>
     </w:p>
     <w:p>
       <w:pPr>
@@ -9763,7 +7777,7 @@
   <w:style w:type="paragraph" w:default="1" w:styleId="Normal">
     <w:name w:val="Normal"/>
     <w:qFormat/>
-    <w:rsid w:val="000506DE"/>
+    <w:rsid w:val="0094735C"/>
     <w:pPr>
       <w:widowControl w:val="0"/>
       <w:autoSpaceDE w:val="0"/>

</xml_diff>